<commit_message>
doc update and video demo
</commit_message>
<xml_diff>
--- a/project_documentation.docx
+++ b/project_documentation.docx
@@ -3170,114 +3170,121 @@
           <w:color w:val="auto"/>
         </w:rPr>
       </w:pPr>
-      <w:bookmarkStart w:id="1" w:name="_Toc58758356"/>
       <w:r>
         <w:rPr>
           <w:b/>
           <w:bCs/>
           <w:color w:val="auto"/>
         </w:rPr>
-        <w:t>Project Results</w:t>
-      </w:r>
-      <w:bookmarkEnd w:id="1"/>
-    </w:p>
-    <w:p>
-      <w:r>
-        <w:tab/>
-        <w:t xml:space="preserve">Unfortunately, despite my best attempt I was not able to beat the </w:t>
-      </w:r>
-      <w:r>
-        <w:t xml:space="preserve">initial </w:t>
-      </w:r>
-      <w:r>
-        <w:t xml:space="preserve">baseline performance score as defined by the class professor or </w:t>
-      </w:r>
-      <w:proofErr w:type="spellStart"/>
-      <w:r>
-        <w:t>TAs.</w:t>
-      </w:r>
-      <w:proofErr w:type="spellEnd"/>
-      <w:r>
-        <w:t xml:space="preserve"> Nobody else was able to beat the</w:t>
-      </w:r>
-      <w:r>
-        <w:t xml:space="preserve"> initial</w:t>
-      </w:r>
-      <w:r>
-        <w:t xml:space="preserve"> baseline either so it is likely that baseline </w:t>
-      </w:r>
-      <w:r>
-        <w:t>wa</w:t>
-      </w:r>
-      <w:r>
-        <w:t>s an unreasonable standard for us to achieve</w:t>
-      </w:r>
-      <w:r>
-        <w:t xml:space="preserve"> with our limited knowledge and experience. In this section I will </w:t>
-      </w:r>
-      <w:r>
-        <w:t xml:space="preserve">briefly </w:t>
-      </w:r>
-      <w:r>
-        <w:t xml:space="preserve">detail </w:t>
-      </w:r>
-      <w:r>
-        <w:t>some of the variations</w:t>
-      </w:r>
-      <w:r>
-        <w:t xml:space="preserve"> and experiments</w:t>
-      </w:r>
-      <w:r>
-        <w:t xml:space="preserve"> that I attempted</w:t>
-      </w:r>
-      <w:r>
-        <w:t>. It is not possible for me capture every variation that I tried but I will cover as best as I can</w:t>
-      </w:r>
-      <w:r>
-        <w:t>. I do not have a consistent record of the score for every attempt so I will not be including those scores.</w:t>
-      </w:r>
-    </w:p>
-    <w:p>
-      <w:r>
-        <w:tab/>
-        <w:t xml:space="preserve">On the last day of the competition, the class administrators lowered the score of the baseline. I decided to give it another shot because I really had nothing to lose. I was able to beat the new baseline using the standard BM25 algorithm implemented via </w:t>
-      </w:r>
-      <w:proofErr w:type="spellStart"/>
-      <w:r>
-        <w:t>metapy</w:t>
-      </w:r>
-      <w:proofErr w:type="spellEnd"/>
-      <w:r>
-        <w:t>. The only difference between what I did on the last day and what I had done on previous days was that I allowed one of the parameters to vary more than I initially had. I will detail that more within the BM25 section.</w:t>
-      </w:r>
+        <w:t>Project Demonstration</w:t>
+      </w:r>
+    </w:p>
+    <w:p>
+      <w:r>
+        <w:t>I have uploaded “</w:t>
+      </w:r>
+      <w:r>
+        <w:t>cs410_project_demo.mp4</w:t>
+      </w:r>
+      <w:r>
+        <w:t>” into the git repository.</w:t>
+      </w:r>
+    </w:p>
+    <w:p>
+      <w:r>
+        <w:t xml:space="preserve">I have also uploaded the file to Illinois Media: </w:t>
+      </w:r>
+      <w:hyperlink r:id="rId6" w:history="1">
+        <w:r>
+          <w:rPr>
+            <w:rStyle w:val="Hyperlink"/>
+          </w:rPr>
+          <w:t>https://mediaspace.illinois.edu/media/t/1_07py0q5f</w:t>
+        </w:r>
+      </w:hyperlink>
     </w:p>
     <w:p/>
     <w:p>
       <w:pPr>
-        <w:pStyle w:val="Heading2"/>
+        <w:pStyle w:val="Heading1"/>
+        <w:spacing w:before="0"/>
         <w:rPr>
           <w:b/>
           <w:bCs/>
           <w:color w:val="auto"/>
         </w:rPr>
       </w:pPr>
-      <w:bookmarkStart w:id="2" w:name="_Toc58758357"/>
-      <w:proofErr w:type="spellStart"/>
+      <w:bookmarkStart w:id="1" w:name="_Toc58758356"/>
       <w:r>
         <w:rPr>
           <w:b/>
           <w:bCs/>
           <w:color w:val="auto"/>
         </w:rPr>
-        <w:t>DirichletPrior</w:t>
-      </w:r>
-      <w:bookmarkEnd w:id="2"/>
-      <w:proofErr w:type="spellEnd"/>
+        <w:t>Project Results</w:t>
+      </w:r>
+      <w:bookmarkEnd w:id="1"/>
     </w:p>
     <w:p>
       <w:r>
         <w:tab/>
-        <w:t xml:space="preserve">This algorithm was implemented using </w:t>
+        <w:t xml:space="preserve">Unfortunately, despite my best attempt I was not able to beat the </w:t>
+      </w:r>
+      <w:r>
+        <w:t xml:space="preserve">initial </w:t>
+      </w:r>
+      <w:r>
+        <w:t xml:space="preserve">baseline performance score as defined by the class professor or </w:t>
+      </w:r>
+      <w:proofErr w:type="spellStart"/>
+      <w:r>
+        <w:t>TAs.</w:t>
+      </w:r>
+      <w:proofErr w:type="spellEnd"/>
+      <w:r>
+        <w:t xml:space="preserve"> Nobody else was able to beat the</w:t>
+      </w:r>
+      <w:r>
+        <w:t xml:space="preserve"> initial</w:t>
+      </w:r>
+      <w:r>
+        <w:t xml:space="preserve"> baseline either so it is likely that baseline </w:t>
+      </w:r>
+      <w:r>
+        <w:t>wa</w:t>
+      </w:r>
+      <w:r>
+        <w:t>s an unreasonable standard for us to achieve</w:t>
+      </w:r>
+      <w:r>
+        <w:t xml:space="preserve"> with our limited knowledge and experience. In this section I will </w:t>
+      </w:r>
+      <w:r>
+        <w:t xml:space="preserve">briefly </w:t>
+      </w:r>
+      <w:r>
+        <w:t xml:space="preserve">detail </w:t>
+      </w:r>
+      <w:r>
+        <w:t>some of the variations</w:t>
+      </w:r>
+      <w:r>
+        <w:t xml:space="preserve"> and experiments</w:t>
+      </w:r>
+      <w:r>
+        <w:t xml:space="preserve"> that I attempted</w:t>
+      </w:r>
+      <w:r>
+        <w:t>. It is not possible for me capture every variation that I tried but I will cover as best as I can</w:t>
+      </w:r>
+      <w:r>
+        <w:t>. I do not have a consistent record of the score for every attempt so I will not be including those scores.</w:t>
+      </w:r>
+    </w:p>
+    <w:p>
+      <w:r>
+        <w:tab/>
+        <w:t xml:space="preserve">On the last day of the competition, the class administrators lowered the score of the baseline. I decided to give it another shot because I really had nothing to lose. I was able to beat the new baseline using the standard BM25 algorithm implemented via </w:t>
       </w:r>
       <w:proofErr w:type="spellStart"/>
       <w:r>
@@ -3285,51 +3292,7 @@
       </w:r>
       <w:proofErr w:type="spellEnd"/>
       <w:r>
-        <w:t xml:space="preserve">. The </w:t>
-      </w:r>
-      <w:r>
-        <w:t xml:space="preserve">value </w:t>
-      </w:r>
-      <w:r>
-        <w:t xml:space="preserve">of the parameter was optimized on the train dataset using a brute forcing approach of testing every reasonable parameter and selecting the parameter that achieved the best NCDG@20 score on the training dataset. None of the attempts for this algorithm achieved results that rivaled the BM25 </w:t>
-      </w:r>
-      <w:proofErr w:type="gramStart"/>
-      <w:r>
-        <w:t>algorithm</w:t>
-      </w:r>
-      <w:proofErr w:type="gramEnd"/>
-      <w:r>
-        <w:t xml:space="preserve"> so it was quickly determined to be a non-ideal approach.</w:t>
-      </w:r>
-    </w:p>
-    <w:p>
-      <w:r>
-        <w:tab/>
-        <w:t xml:space="preserve">Initial attempts with this algorithm were made using the body text only. Later attempts also used the title and abstract/intro. Further experimentation with the </w:t>
-      </w:r>
-      <w:proofErr w:type="spellStart"/>
-      <w:r>
-        <w:t>KLDivergencePRF</w:t>
-      </w:r>
-      <w:proofErr w:type="spellEnd"/>
-      <w:r>
-        <w:t xml:space="preserve"> implementation in </w:t>
-      </w:r>
-      <w:proofErr w:type="spellStart"/>
-      <w:r>
-        <w:t>metapy</w:t>
-      </w:r>
-      <w:proofErr w:type="spellEnd"/>
-      <w:r>
-        <w:t xml:space="preserve"> and variations on its parameters was also performed but performance </w:t>
-      </w:r>
-      <w:proofErr w:type="gramStart"/>
-      <w:r>
-        <w:t>lagged behind</w:t>
-      </w:r>
-      <w:proofErr w:type="gramEnd"/>
-      <w:r>
-        <w:t xml:space="preserve"> other approaches.</w:t>
+        <w:t>. The only difference between what I did on the last day and what I had done on previous days was that I allowed one of the parameters to vary more than I initially had. I will detail that more within the BM25 section.</w:t>
       </w:r>
     </w:p>
     <w:p/>
@@ -3342,7 +3305,7 @@
           <w:color w:val="auto"/>
         </w:rPr>
       </w:pPr>
-      <w:bookmarkStart w:id="3" w:name="_Toc58758358"/>
+      <w:bookmarkStart w:id="2" w:name="_Toc58758357"/>
       <w:proofErr w:type="spellStart"/>
       <w:r>
         <w:rPr>
@@ -3350,9 +3313,9 @@
           <w:bCs/>
           <w:color w:val="auto"/>
         </w:rPr>
-        <w:t>JelinekMercer</w:t>
-      </w:r>
-      <w:bookmarkEnd w:id="3"/>
+        <w:t>DirichletPrior</w:t>
+      </w:r>
+      <w:bookmarkEnd w:id="2"/>
       <w:proofErr w:type="spellEnd"/>
     </w:p>
     <w:p>
@@ -3369,10 +3332,10 @@
         <w:t xml:space="preserve">. The </w:t>
       </w:r>
       <w:r>
-        <w:t>value</w:t>
-      </w:r>
-      <w:r>
-        <w:t xml:space="preserve"> of the parameter was optimized on the train dataset using a brute forcing approach of testing every reasonable parameter and selecting the parameter that achieved the best NCDG@20 score on the training dataset. None of the attempts for this algorithm achieved results that rivaled the BM25 </w:t>
+        <w:t xml:space="preserve">value </w:t>
+      </w:r>
+      <w:r>
+        <w:t xml:space="preserve">of the parameter was optimized on the train dataset using a brute forcing approach of testing every reasonable parameter and selecting the parameter that achieved the best NCDG@20 score on the training dataset. None of the attempts for this algorithm achieved results that rivaled the BM25 </w:t>
       </w:r>
       <w:proofErr w:type="gramStart"/>
       <w:r>
@@ -3385,9 +3348,32 @@
     </w:p>
     <w:p>
       <w:r>
-        <w:lastRenderedPageBreak/>
         <w:tab/>
-        <w:t>This algorithm was only ever attempted with the body text and results were deemed not good enough to justify further experimentation.</w:t>
+        <w:t xml:space="preserve">Initial attempts with this algorithm were made using the body text only. Later attempts also used the title and abstract/intro. Further experimentation with the </w:t>
+      </w:r>
+      <w:proofErr w:type="spellStart"/>
+      <w:r>
+        <w:t>KLDivergencePRF</w:t>
+      </w:r>
+      <w:proofErr w:type="spellEnd"/>
+      <w:r>
+        <w:t xml:space="preserve"> implementation in </w:t>
+      </w:r>
+      <w:proofErr w:type="spellStart"/>
+      <w:r>
+        <w:t>metapy</w:t>
+      </w:r>
+      <w:proofErr w:type="spellEnd"/>
+      <w:r>
+        <w:t xml:space="preserve"> and variations on its parameters was also performed but performance </w:t>
+      </w:r>
+      <w:proofErr w:type="gramStart"/>
+      <w:r>
+        <w:t>lagged behind</w:t>
+      </w:r>
+      <w:proofErr w:type="gramEnd"/>
+      <w:r>
+        <w:t xml:space="preserve"> other approaches.</w:t>
       </w:r>
     </w:p>
     <w:p/>
@@ -3400,16 +3386,19 @@
           <w:color w:val="auto"/>
         </w:rPr>
       </w:pPr>
-      <w:bookmarkStart w:id="4" w:name="_Toc58758359"/>
+      <w:bookmarkStart w:id="3" w:name="_Toc58758358"/>
+      <w:proofErr w:type="spellStart"/>
       <w:r>
         <w:rPr>
           <w:b/>
           <w:bCs/>
           <w:color w:val="auto"/>
         </w:rPr>
-        <w:t>OkapiBM25</w:t>
-      </w:r>
-      <w:bookmarkEnd w:id="4"/>
+        <w:lastRenderedPageBreak/>
+        <w:t>JelinekMercer</w:t>
+      </w:r>
+      <w:bookmarkEnd w:id="3"/>
+      <w:proofErr w:type="spellEnd"/>
     </w:p>
     <w:p>
       <w:r>
@@ -3422,117 +3411,27 @@
       </w:r>
       <w:proofErr w:type="spellEnd"/>
       <w:r>
-        <w:t xml:space="preserve">. The value of the three parameters was optimized on the training dataset using a brute force approach of testing every reasonable combination of parameters and selecting the set that achieved the greatest. Due to the number of variations that I tried with this algorithm, I had to optimize the parameters </w:t>
+        <w:t xml:space="preserve">. The </w:t>
+      </w:r>
+      <w:r>
+        <w:t>value</w:t>
+      </w:r>
+      <w:r>
+        <w:t xml:space="preserve"> of the parameter was optimized on the train dataset using a brute forcing approach of testing every reasonable parameter and selecting the parameter that achieved the best NCDG@20 score on the training dataset. None of the attempts for this algorithm achieved results that rivaled the BM25 </w:t>
       </w:r>
       <w:proofErr w:type="gramStart"/>
       <w:r>
-        <w:t>a number of</w:t>
+        <w:t>algorithm</w:t>
       </w:r>
       <w:proofErr w:type="gramEnd"/>
       <w:r>
-        <w:t xml:space="preserve"> times and I developed a multi-processing script that was capable of doing this at a much quicker pace. Initially I only attempted to run the algorithm on the body text for each paper but the performance for that was poor. With the body text I attempted to optimize a different NDCG values, 10, 20, and </w:t>
-      </w:r>
-      <w:proofErr w:type="gramStart"/>
-      <w:r>
-        <w:t>50</w:t>
-      </w:r>
-      <w:proofErr w:type="gramEnd"/>
-      <w:r>
-        <w:t xml:space="preserve"> respectively. None of them produced significant improvements in the overall performance. </w:t>
+        <w:t xml:space="preserve"> so it was quickly determined to be a non-ideal approach.</w:t>
       </w:r>
     </w:p>
     <w:p>
       <w:r>
         <w:tab/>
-        <w:t>Next</w:t>
-      </w:r>
-      <w:r>
-        <w:t>,</w:t>
-      </w:r>
-      <w:r>
-        <w:t xml:space="preserve"> I attempted to use the title, abstract, and introduction along with the body text and that produce marginal improvements in the score. Another boost came once I removed the body text from the dataset and only trained on the title, abstract, and introduction. I also attempted to use </w:t>
-      </w:r>
-      <w:proofErr w:type="spellStart"/>
-      <w:r>
-        <w:t>metapy’s</w:t>
-      </w:r>
-      <w:proofErr w:type="spellEnd"/>
-      <w:r>
-        <w:t xml:space="preserve"> implementation of </w:t>
-      </w:r>
-      <w:proofErr w:type="spellStart"/>
-      <w:r>
-        <w:t>Rocchio</w:t>
-      </w:r>
-      <w:proofErr w:type="spellEnd"/>
-      <w:r>
-        <w:t xml:space="preserve"> feedback. I optimized the parameters for </w:t>
-      </w:r>
-      <w:proofErr w:type="spellStart"/>
-      <w:r>
-        <w:t>Rocchio</w:t>
-      </w:r>
-      <w:proofErr w:type="spellEnd"/>
-      <w:r>
-        <w:t xml:space="preserve"> in a similar manner to the normal OkapiBM25 algorithm. Ultimately the </w:t>
-      </w:r>
-      <w:proofErr w:type="spellStart"/>
-      <w:r>
-        <w:t>Rocchio</w:t>
-      </w:r>
-      <w:proofErr w:type="spellEnd"/>
-      <w:r>
-        <w:t xml:space="preserve"> feedback produced worse results then the standalone ranker so I excluded it from further test with this algorithm. The performance was</w:t>
-      </w:r>
-      <w:r>
-        <w:t xml:space="preserve"> initially</w:t>
-      </w:r>
-      <w:r>
-        <w:t xml:space="preserve"> still </w:t>
-      </w:r>
-      <w:proofErr w:type="gramStart"/>
-      <w:r>
-        <w:t>inadequate</w:t>
-      </w:r>
-      <w:proofErr w:type="gramEnd"/>
-      <w:r>
-        <w:t xml:space="preserve"> so I pursued further methods.</w:t>
-      </w:r>
-    </w:p>
-    <w:p>
-      <w:r>
-        <w:tab/>
-        <w:t xml:space="preserve">One the last day, after I noticed that they had lowered the baseline, I attempted some new variations of this algorithm. I did not run the other algorithms because they all take longer to </w:t>
-      </w:r>
-      <w:proofErr w:type="gramStart"/>
-      <w:r>
-        <w:t>run</w:t>
-      </w:r>
-      <w:proofErr w:type="gramEnd"/>
-      <w:r>
-        <w:t xml:space="preserve"> and I did not have time to implement anything new.</w:t>
-      </w:r>
-      <w:r>
-        <w:t xml:space="preserve"> The new variation that I tried on the last day was to let the k3 parameter vary. I had previously not done this due to the faulty assumption that it would only hurt my results because that was the experience that I had during MP2.2. Almost immediately while running the pooled optimization, I was able to see that the performance was superior my previous results. I selected </w:t>
-      </w:r>
-      <w:proofErr w:type="gramStart"/>
-      <w:r>
-        <w:t>a number of</w:t>
-      </w:r>
-      <w:proofErr w:type="gramEnd"/>
-      <w:r>
-        <w:t xml:space="preserve"> the different parameter combinations to try from the generated set. On the third try I was able to beat the baseline using k1=2.0, b=0.75, and k3=4450.</w:t>
-      </w:r>
-      <w:r>
-        <w:t xml:space="preserve"> I am immensely frustrated that I have wasted so much effort trying to find other ways to rank documents and the answer was so </w:t>
-      </w:r>
-      <w:proofErr w:type="gramStart"/>
-      <w:r>
-        <w:t>simple</w:t>
-      </w:r>
-      <w:proofErr w:type="gramEnd"/>
-      <w:r>
-        <w:t xml:space="preserve"> but I am happy to have beaten the baseline.</w:t>
+        <w:t>This algorithm was only ever attempted with the body text and results were deemed not good enough to justify further experimentation.</w:t>
       </w:r>
     </w:p>
     <w:p/>
@@ -3545,13 +3444,158 @@
           <w:color w:val="auto"/>
         </w:rPr>
       </w:pPr>
-      <w:bookmarkStart w:id="5" w:name="_Toc58758360"/>
+      <w:bookmarkStart w:id="4" w:name="_Toc58758359"/>
       <w:r>
         <w:rPr>
           <w:b/>
           <w:bCs/>
           <w:color w:val="auto"/>
         </w:rPr>
+        <w:t>OkapiBM25</w:t>
+      </w:r>
+      <w:bookmarkEnd w:id="4"/>
+    </w:p>
+    <w:p>
+      <w:r>
+        <w:tab/>
+        <w:t xml:space="preserve">This algorithm was implemented using </w:t>
+      </w:r>
+      <w:proofErr w:type="spellStart"/>
+      <w:r>
+        <w:t>metapy</w:t>
+      </w:r>
+      <w:proofErr w:type="spellEnd"/>
+      <w:r>
+        <w:t xml:space="preserve">. The value of the three parameters was optimized on the training dataset using a brute force approach of testing every reasonable combination of parameters and selecting the set that achieved the greatest. Due to the number of variations that I tried with this algorithm, I had to optimize the parameters </w:t>
+      </w:r>
+      <w:proofErr w:type="gramStart"/>
+      <w:r>
+        <w:t>a number of</w:t>
+      </w:r>
+      <w:proofErr w:type="gramEnd"/>
+      <w:r>
+        <w:t xml:space="preserve"> times and I developed a multi-processing script that was capable of doing this at a much quicker pace. Initially I only attempted to run the algorithm on the body text for each paper but the performance for that was poor. With the body text I attempted to optimize a different NDCG values, 10, 20, and </w:t>
+      </w:r>
+      <w:proofErr w:type="gramStart"/>
+      <w:r>
+        <w:t>50</w:t>
+      </w:r>
+      <w:proofErr w:type="gramEnd"/>
+      <w:r>
+        <w:t xml:space="preserve"> respectively. None of them produced significant improvements in the overall performance. </w:t>
+      </w:r>
+    </w:p>
+    <w:p>
+      <w:r>
+        <w:tab/>
+        <w:t>Next</w:t>
+      </w:r>
+      <w:r>
+        <w:t>,</w:t>
+      </w:r>
+      <w:r>
+        <w:t xml:space="preserve"> I attempted to use the title, abstract, and introduction along with the body text and that produce marginal improvements in the score. Another boost came once I removed the body text from the dataset and only trained on the title, abstract, and introduction. I also attempted to use </w:t>
+      </w:r>
+      <w:proofErr w:type="spellStart"/>
+      <w:r>
+        <w:t>metapy’s</w:t>
+      </w:r>
+      <w:proofErr w:type="spellEnd"/>
+      <w:r>
+        <w:t xml:space="preserve"> implementation of </w:t>
+      </w:r>
+      <w:proofErr w:type="spellStart"/>
+      <w:r>
+        <w:t>Rocchio</w:t>
+      </w:r>
+      <w:proofErr w:type="spellEnd"/>
+      <w:r>
+        <w:t xml:space="preserve"> feedback. I optimized the parameters for </w:t>
+      </w:r>
+      <w:proofErr w:type="spellStart"/>
+      <w:r>
+        <w:t>Rocchio</w:t>
+      </w:r>
+      <w:proofErr w:type="spellEnd"/>
+      <w:r>
+        <w:t xml:space="preserve"> in a similar manner to the normal OkapiBM25 algorithm. Ultimately the </w:t>
+      </w:r>
+      <w:proofErr w:type="spellStart"/>
+      <w:r>
+        <w:t>Rocchio</w:t>
+      </w:r>
+      <w:proofErr w:type="spellEnd"/>
+      <w:r>
+        <w:t xml:space="preserve"> feedback produced worse results then the standalone ranker so I excluded it from further test with this algorithm. The performance was</w:t>
+      </w:r>
+      <w:r>
+        <w:t xml:space="preserve"> initially</w:t>
+      </w:r>
+      <w:r>
+        <w:t xml:space="preserve"> still </w:t>
+      </w:r>
+      <w:proofErr w:type="gramStart"/>
+      <w:r>
+        <w:t>inadequate</w:t>
+      </w:r>
+      <w:proofErr w:type="gramEnd"/>
+      <w:r>
+        <w:t xml:space="preserve"> so I pursued further methods.</w:t>
+      </w:r>
+    </w:p>
+    <w:p>
+      <w:r>
+        <w:tab/>
+        <w:t xml:space="preserve">One the last day, after I noticed that they had lowered the baseline, I attempted some new variations of this algorithm. I did not run the other algorithms because they all take longer to </w:t>
+      </w:r>
+      <w:proofErr w:type="gramStart"/>
+      <w:r>
+        <w:t>run</w:t>
+      </w:r>
+      <w:proofErr w:type="gramEnd"/>
+      <w:r>
+        <w:t xml:space="preserve"> and I did not have time to implement anything new.</w:t>
+      </w:r>
+      <w:r>
+        <w:t xml:space="preserve"> The new variation that I tried on the last day was to let the k3 parameter vary. I had previously not done this due to the faulty assumption that it would only hurt my results because that was the experience that I had during MP2.2. Almost immediately while running the pooled optimization, I was able to see that the performance was superior my previous results. I selected </w:t>
+      </w:r>
+      <w:proofErr w:type="gramStart"/>
+      <w:r>
+        <w:t>a number of</w:t>
+      </w:r>
+      <w:proofErr w:type="gramEnd"/>
+      <w:r>
+        <w:t xml:space="preserve"> the different parameter combinations to try from the generated set. On the third try I was able to beat the baseline using k1=2.0, b=0.75, and k3=4450.</w:t>
+      </w:r>
+      <w:r>
+        <w:t xml:space="preserve"> I am immensely frustrated that I have wasted so much effort trying to find other ways to rank documents and the answer was so </w:t>
+      </w:r>
+      <w:proofErr w:type="gramStart"/>
+      <w:r>
+        <w:t>simple</w:t>
+      </w:r>
+      <w:proofErr w:type="gramEnd"/>
+      <w:r>
+        <w:t xml:space="preserve"> but I am happy to have beaten the baseline.</w:t>
+      </w:r>
+    </w:p>
+    <w:p/>
+    <w:p>
+      <w:pPr>
+        <w:pStyle w:val="Heading2"/>
+        <w:rPr>
+          <w:b/>
+          <w:bCs/>
+          <w:color w:val="auto"/>
+        </w:rPr>
+      </w:pPr>
+      <w:bookmarkStart w:id="5" w:name="_Toc58758360"/>
+      <w:r>
+        <w:rPr>
+          <w:b/>
+          <w:bCs/>
+          <w:color w:val="auto"/>
+        </w:rPr>
         <w:t>BM25+</w:t>
       </w:r>
       <w:bookmarkEnd w:id="5"/>
@@ -3588,6 +3632,7 @@
     </w:p>
     <w:p>
       <w:r>
+        <w:lastRenderedPageBreak/>
         <w:tab/>
         <w:t xml:space="preserve">I tried numerous variations on this algorithm </w:t>
       </w:r>
@@ -3660,7 +3705,6 @@
         </w:numPr>
       </w:pPr>
       <w:r>
-        <w:lastRenderedPageBreak/>
         <w:t>attempted with title only</w:t>
       </w:r>
     </w:p>
@@ -4016,7 +4060,11 @@
     <w:p>
       <w:r>
         <w:tab/>
-        <w:t xml:space="preserve">This lengthy setup process is obviously unsuitable for the rapid development that I needed and because it is not realistic for reviewers to reproduce this setup on their own machines. Docker is also not supported in Google </w:t>
+        <w:t xml:space="preserve">This lengthy setup process is obviously unsuitable for the rapid development that I needed and because it is not realistic for reviewers to reproduce this setup on their own machines. Docker is also not </w:t>
+      </w:r>
+      <w:r>
+        <w:lastRenderedPageBreak/>
+        <w:t xml:space="preserve">supported in Google </w:t>
       </w:r>
       <w:proofErr w:type="spellStart"/>
       <w:proofErr w:type="gramStart"/>
@@ -4065,11 +4113,7 @@
     <w:p>
       <w:r>
         <w:tab/>
-        <w:t xml:space="preserve">Once I had an effective way of running the model, I was able to experiment with various ways to utilized it. I attempted to run three variations of the pre-trained BERT model, all provided by Google </w:t>
-      </w:r>
-      <w:r>
-        <w:lastRenderedPageBreak/>
-        <w:t xml:space="preserve">Research, BERT-Mini, BERT-Small, and BERT-Base. </w:t>
+        <w:t xml:space="preserve">Once I had an effective way of running the model, I was able to experiment with various ways to utilized it. I attempted to run three variations of the pre-trained BERT model, all provided by Google Research, BERT-Mini, BERT-Small, and BERT-Base. </w:t>
       </w:r>
       <w:r>
         <w:t xml:space="preserve">The BERT-Base model was too large to effectively train without utilizing TPUs. I choose to do my testing with the BERT-Mini model because it allowed me the most flexibility with my training parameters. Some key parameters used are list size and batch size. The size of the model along with those two parameters determine what hardware is required to run the model. </w:t>
@@ -4391,6 +4435,7 @@
           <w:bCs/>
           <w:color w:val="auto"/>
         </w:rPr>
+        <w:lastRenderedPageBreak/>
         <w:t>Tensorflow</w:t>
       </w:r>
       <w:proofErr w:type="spellEnd"/>
@@ -4480,7 +4525,6 @@
     </w:p>
     <w:p>
       <w:r>
-        <w:lastRenderedPageBreak/>
         <w:tab/>
         <w:t xml:space="preserve">The model consists of 3 hidden layers at a size of 64, 32, and </w:t>
       </w:r>
@@ -4679,7 +4723,7 @@
       <w:r>
         <w:t xml:space="preserve">The test files can be obtained from </w:t>
       </w:r>
-      <w:hyperlink r:id="rId6" w:history="1">
+      <w:hyperlink r:id="rId7" w:history="1">
         <w:r>
           <w:rPr>
             <w:rStyle w:val="Hyperlink"/>
@@ -4695,7 +4739,7 @@
       <w:r>
         <w:t xml:space="preserve">The train files can be obtained from </w:t>
       </w:r>
-      <w:hyperlink r:id="rId7" w:history="1">
+      <w:hyperlink r:id="rId8" w:history="1">
         <w:r>
           <w:rPr>
             <w:rStyle w:val="Hyperlink"/>
@@ -4748,6 +4792,7 @@
     </w:p>
     <w:p>
       <w:r>
+        <w:lastRenderedPageBreak/>
         <w:t>BERT Model (required to run BERT)</w:t>
       </w:r>
     </w:p>
@@ -5113,6 +5158,7 @@
           <w:bCs/>
           <w:color w:val="auto"/>
         </w:rPr>
+        <w:lastRenderedPageBreak/>
         <w:t xml:space="preserve">(Method 1) </w:t>
       </w:r>
       <w:r>
@@ -5270,7 +5316,6 @@
         <w:ind w:firstLine="720"/>
       </w:pPr>
       <w:r>
-        <w:lastRenderedPageBreak/>
         <w:t>Run the ranker of your choice (default arguments already in the file)</w:t>
       </w:r>
     </w:p>
@@ -5763,6 +5808,7 @@
         <w:rPr>
           <w:color w:val="auto"/>
         </w:rPr>
+        <w:lastRenderedPageBreak/>
         <w:t>Option 2 (run locally)</w:t>
       </w:r>
       <w:bookmarkEnd w:id="23"/>
@@ -5900,7 +5946,6 @@
           <w:bCs/>
           <w:color w:val="auto"/>
         </w:rPr>
-        <w:lastRenderedPageBreak/>
         <w:t>Script API Documentation</w:t>
       </w:r>
       <w:bookmarkEnd w:id="24"/>
@@ -6189,6 +6234,7 @@
         <w:ind w:left="1440"/>
       </w:pPr>
       <w:r>
+        <w:lastRenderedPageBreak/>
         <w:t xml:space="preserve">Initial checkpoint from a pretrained BERT model core (that is, only the </w:t>
       </w:r>
       <w:proofErr w:type="spellStart"/>
@@ -6318,262 +6364,265 @@
         <w:ind w:firstLine="720"/>
       </w:pPr>
       <w:r>
+        <w:t xml:space="preserve">This script was not written by me but was lightly modified for the purpose of this project. This is a python script that was tested in python 3.7. This script is meant to convert a BERT module that you downloaded into a version that is capable of being ran using </w:t>
+      </w:r>
+      <w:proofErr w:type="spellStart"/>
+      <w:r>
+        <w:t>tensorflow</w:t>
+      </w:r>
+      <w:proofErr w:type="spellEnd"/>
+      <w:r>
+        <w:t xml:space="preserve"> version 2.0+. </w:t>
+      </w:r>
+    </w:p>
+    <w:p>
+      <w:r>
+        <w:t xml:space="preserve">    </w:t>
+      </w:r>
+    </w:p>
+    <w:p>
+      <w:r>
+        <w:t>File</w:t>
+      </w:r>
+      <w:proofErr w:type="gramStart"/>
+      <w:r>
+        <w:t>: .</w:t>
+      </w:r>
+      <w:proofErr w:type="gramEnd"/>
+      <w:r>
+        <w:t>/competition/create_bert_data.py</w:t>
+      </w:r>
+    </w:p>
+    <w:p>
+      <w:r>
+        <w:t>Purpose: Combine and compile the information from the dataset into and easily loadable json for use by other scripts</w:t>
+      </w:r>
+    </w:p>
+    <w:p>
+      <w:r>
+        <w:t>Source: developed by project team</w:t>
+      </w:r>
+    </w:p>
+    <w:p>
+      <w:r>
+        <w:t>API:</w:t>
+      </w:r>
+    </w:p>
+    <w:p>
+      <w:pPr>
+        <w:ind w:firstLine="720"/>
+      </w:pPr>
+      <w:proofErr w:type="spellStart"/>
+      <w:r>
+        <w:t>vocab_file</w:t>
+      </w:r>
+      <w:proofErr w:type="spellEnd"/>
+      <w:r>
+        <w:t xml:space="preserve">: </w:t>
+      </w:r>
+    </w:p>
+    <w:p>
+      <w:pPr>
+        <w:ind w:left="720" w:firstLine="720"/>
+      </w:pPr>
+      <w:r>
+        <w:t>The file containing the vocabulary to be used when tokenizing a text</w:t>
+      </w:r>
+    </w:p>
+    <w:p>
+      <w:pPr>
+        <w:ind w:firstLine="720"/>
+      </w:pPr>
+      <w:proofErr w:type="spellStart"/>
+      <w:r>
+        <w:t>variant_file</w:t>
+      </w:r>
+      <w:proofErr w:type="spellEnd"/>
+      <w:r>
+        <w:t xml:space="preserve">: </w:t>
+      </w:r>
+    </w:p>
+    <w:p>
+      <w:pPr>
+        <w:ind w:left="720" w:firstLine="720"/>
+      </w:pPr>
+      <w:r>
+        <w:t>A file containing variants of the word coronavirus or its equivalents</w:t>
+      </w:r>
+    </w:p>
+    <w:p>
+      <w:pPr>
+        <w:ind w:firstLine="720"/>
+      </w:pPr>
+      <w:proofErr w:type="spellStart"/>
+      <w:r>
+        <w:t>variant_default</w:t>
+      </w:r>
+      <w:proofErr w:type="spellEnd"/>
+      <w:r>
+        <w:t xml:space="preserve">: </w:t>
+      </w:r>
+    </w:p>
+    <w:p>
+      <w:pPr>
+        <w:ind w:left="720" w:firstLine="720"/>
+      </w:pPr>
+      <w:r>
+        <w:t>The value that will be used to replace all variants in the corpus</w:t>
+      </w:r>
+    </w:p>
+    <w:p>
+      <w:pPr>
+        <w:ind w:firstLine="720"/>
+      </w:pPr>
+      <w:proofErr w:type="spellStart"/>
+      <w:r>
+        <w:t>run_type</w:t>
+      </w:r>
+      <w:proofErr w:type="spellEnd"/>
+      <w:r>
+        <w:t xml:space="preserve">: </w:t>
+      </w:r>
+    </w:p>
+    <w:p>
+      <w:pPr>
+        <w:ind w:left="720" w:firstLine="720"/>
+      </w:pPr>
+      <w:r>
+        <w:t>The dataset that will be searched for variants</w:t>
+      </w:r>
+    </w:p>
+    <w:p>
+      <w:pPr>
+        <w:ind w:firstLine="720"/>
+      </w:pPr>
+      <w:r>
+        <w:t xml:space="preserve">tokenize: </w:t>
+      </w:r>
+    </w:p>
+    <w:p>
+      <w:pPr>
+        <w:ind w:left="1440"/>
+      </w:pPr>
+      <w:r>
+        <w:t>If use, this will store a tokenized representation of the script in the output json. Must be used with `</w:t>
+      </w:r>
+      <w:proofErr w:type="spellStart"/>
+      <w:r>
+        <w:t>vocab_file</w:t>
+      </w:r>
+      <w:proofErr w:type="spellEnd"/>
+      <w:r>
+        <w:t>`</w:t>
+      </w:r>
+    </w:p>
+    <w:p>
+      <w:pPr>
+        <w:ind w:firstLine="720"/>
+      </w:pPr>
+      <w:proofErr w:type="spellStart"/>
+      <w:r>
+        <w:t>input_dir</w:t>
+      </w:r>
+      <w:proofErr w:type="spellEnd"/>
+      <w:r>
+        <w:t xml:space="preserve">: </w:t>
+      </w:r>
+    </w:p>
+    <w:p>
+      <w:pPr>
+        <w:ind w:left="720" w:firstLine="720"/>
+      </w:pPr>
+      <w:r>
+        <w:t xml:space="preserve">The directory that contains </w:t>
+      </w:r>
+      <w:proofErr w:type="gramStart"/>
+      <w:r>
+        <w:t>all of</w:t>
+      </w:r>
+      <w:proofErr w:type="gramEnd"/>
+      <w:r>
+        <w:t xml:space="preserve"> the source files for the dataset</w:t>
+      </w:r>
+    </w:p>
+    <w:p>
+      <w:pPr>
+        <w:ind w:firstLine="720"/>
+      </w:pPr>
+      <w:proofErr w:type="spellStart"/>
+      <w:r>
+        <w:t>output_dir</w:t>
+      </w:r>
+      <w:proofErr w:type="spellEnd"/>
+      <w:r>
+        <w:t xml:space="preserve">: </w:t>
+      </w:r>
+    </w:p>
+    <w:p>
+      <w:pPr>
+        <w:ind w:left="720" w:firstLine="720"/>
+      </w:pPr>
+      <w:r>
+        <w:t>The directory where the json representations of the documents will be stored</w:t>
+      </w:r>
+    </w:p>
+    <w:p>
+      <w:r>
+        <w:t>Detailed Description:</w:t>
+      </w:r>
+    </w:p>
+    <w:p>
+      <w:pPr>
+        <w:ind w:firstLine="720"/>
+      </w:pPr>
+      <w:r>
+        <w:t xml:space="preserve">This is a python script that was tested in python 3.7. The inputs to the script will determine the exact behavior at run time but </w:t>
+      </w:r>
+      <w:proofErr w:type="spellStart"/>
+      <w:proofErr w:type="gramStart"/>
+      <w:r>
+        <w:t>lets</w:t>
+      </w:r>
+      <w:proofErr w:type="spellEnd"/>
+      <w:proofErr w:type="gramEnd"/>
+      <w:r>
+        <w:t xml:space="preserve"> discuss the more complete case of the training dataset. When the training dataset is specified it will start by loading the queries from </w:t>
+      </w:r>
+      <w:proofErr w:type="spellStart"/>
+      <w:r>
+        <w:t>there</w:t>
+      </w:r>
+      <w:proofErr w:type="spellEnd"/>
+      <w:r>
+        <w:t xml:space="preserve"> original xml format into a python dictionary. If the script is </w:t>
+      </w:r>
+      <w:proofErr w:type="gramStart"/>
+      <w:r>
+        <w:t>ran</w:t>
+      </w:r>
+      <w:proofErr w:type="gramEnd"/>
+      <w:r>
+        <w:t xml:space="preserve"> with the tokenize option then each of the three variants of the query (query, question, and narrative) will be tokenized according to the vocabulary defined in the specified vocab file. This json is then dumped into a target directory. For the training dataset it will also load the query relevance judgements. A list of </w:t>
+      </w:r>
+      <w:proofErr w:type="gramStart"/>
+      <w:r>
+        <w:t>all of</w:t>
+      </w:r>
+      <w:proofErr w:type="gramEnd"/>
+      <w:r>
+        <w:t xml:space="preserve"> the documents and their associated </w:t>
+      </w:r>
+      <w:proofErr w:type="spellStart"/>
+      <w:r>
+        <w:t>uid</w:t>
+      </w:r>
+      <w:proofErr w:type="spellEnd"/>
+      <w:r>
+        <w:t xml:space="preserve">, title, abstract, publication date, and list of files containing the text representation is pulled from the </w:t>
+      </w:r>
+      <w:r>
         <w:lastRenderedPageBreak/>
-        <w:t xml:space="preserve">This script was not written by me but was lightly modified for the purpose of this project. This is a python script that was tested in python 3.7. This script is meant to convert a BERT module that you downloaded into a version that is capable of being ran using </w:t>
-      </w:r>
-      <w:proofErr w:type="spellStart"/>
-      <w:r>
-        <w:t>tensorflow</w:t>
-      </w:r>
-      <w:proofErr w:type="spellEnd"/>
-      <w:r>
-        <w:t xml:space="preserve"> version 2.0+. </w:t>
-      </w:r>
-    </w:p>
-    <w:p>
-      <w:r>
-        <w:t xml:space="preserve">    </w:t>
-      </w:r>
-    </w:p>
-    <w:p>
-      <w:r>
-        <w:t>File</w:t>
-      </w:r>
-      <w:proofErr w:type="gramStart"/>
-      <w:r>
-        <w:t>: .</w:t>
-      </w:r>
-      <w:proofErr w:type="gramEnd"/>
-      <w:r>
-        <w:t>/competition/create_bert_data.py</w:t>
-      </w:r>
-    </w:p>
-    <w:p>
-      <w:r>
-        <w:t>Purpose: Combine and compile the information from the dataset into and easily loadable json for use by other scripts</w:t>
-      </w:r>
-    </w:p>
-    <w:p>
-      <w:r>
-        <w:t>Source: developed by project team</w:t>
-      </w:r>
-    </w:p>
-    <w:p>
-      <w:r>
-        <w:t>API:</w:t>
-      </w:r>
-    </w:p>
-    <w:p>
-      <w:pPr>
-        <w:ind w:firstLine="720"/>
-      </w:pPr>
-      <w:proofErr w:type="spellStart"/>
-      <w:r>
-        <w:t>vocab_file</w:t>
-      </w:r>
-      <w:proofErr w:type="spellEnd"/>
-      <w:r>
-        <w:t xml:space="preserve">: </w:t>
-      </w:r>
-    </w:p>
-    <w:p>
-      <w:pPr>
-        <w:ind w:left="720" w:firstLine="720"/>
-      </w:pPr>
-      <w:r>
-        <w:t>The file containing the vocabulary to be used when tokenizing a text</w:t>
-      </w:r>
-    </w:p>
-    <w:p>
-      <w:pPr>
-        <w:ind w:firstLine="720"/>
-      </w:pPr>
-      <w:proofErr w:type="spellStart"/>
-      <w:r>
-        <w:t>variant_file</w:t>
-      </w:r>
-      <w:proofErr w:type="spellEnd"/>
-      <w:r>
-        <w:t xml:space="preserve">: </w:t>
-      </w:r>
-    </w:p>
-    <w:p>
-      <w:pPr>
-        <w:ind w:left="720" w:firstLine="720"/>
-      </w:pPr>
-      <w:r>
-        <w:t>A file containing variants of the word coronavirus or its equivalents</w:t>
-      </w:r>
-    </w:p>
-    <w:p>
-      <w:pPr>
-        <w:ind w:firstLine="720"/>
-      </w:pPr>
-      <w:proofErr w:type="spellStart"/>
-      <w:r>
-        <w:t>variant_default</w:t>
-      </w:r>
-      <w:proofErr w:type="spellEnd"/>
-      <w:r>
-        <w:t xml:space="preserve">: </w:t>
-      </w:r>
-    </w:p>
-    <w:p>
-      <w:pPr>
-        <w:ind w:left="720" w:firstLine="720"/>
-      </w:pPr>
-      <w:r>
-        <w:t>The value that will be used to replace all variants in the corpus</w:t>
-      </w:r>
-    </w:p>
-    <w:p>
-      <w:pPr>
-        <w:ind w:firstLine="720"/>
-      </w:pPr>
-      <w:proofErr w:type="spellStart"/>
-      <w:r>
-        <w:t>run_type</w:t>
-      </w:r>
-      <w:proofErr w:type="spellEnd"/>
-      <w:r>
-        <w:t xml:space="preserve">: </w:t>
-      </w:r>
-    </w:p>
-    <w:p>
-      <w:pPr>
-        <w:ind w:left="720" w:firstLine="720"/>
-      </w:pPr>
-      <w:r>
-        <w:t>The dataset that will be searched for variants</w:t>
-      </w:r>
-    </w:p>
-    <w:p>
-      <w:pPr>
-        <w:ind w:firstLine="720"/>
-      </w:pPr>
-      <w:r>
-        <w:t xml:space="preserve">tokenize: </w:t>
-      </w:r>
-    </w:p>
-    <w:p>
-      <w:pPr>
-        <w:ind w:left="1440"/>
-      </w:pPr>
-      <w:r>
-        <w:t>If use, this will store a tokenized representation of the script in the output json. Must be used with `</w:t>
-      </w:r>
-      <w:proofErr w:type="spellStart"/>
-      <w:r>
-        <w:t>vocab_file</w:t>
-      </w:r>
-      <w:proofErr w:type="spellEnd"/>
-      <w:r>
-        <w:t>`</w:t>
-      </w:r>
-    </w:p>
-    <w:p>
-      <w:pPr>
-        <w:ind w:firstLine="720"/>
-      </w:pPr>
-      <w:proofErr w:type="spellStart"/>
-      <w:r>
-        <w:t>input_dir</w:t>
-      </w:r>
-      <w:proofErr w:type="spellEnd"/>
-      <w:r>
-        <w:t xml:space="preserve">: </w:t>
-      </w:r>
-    </w:p>
-    <w:p>
-      <w:pPr>
-        <w:ind w:left="720" w:firstLine="720"/>
-      </w:pPr>
-      <w:r>
-        <w:t xml:space="preserve">The directory that contains </w:t>
-      </w:r>
-      <w:proofErr w:type="gramStart"/>
-      <w:r>
-        <w:t>all of</w:t>
-      </w:r>
-      <w:proofErr w:type="gramEnd"/>
-      <w:r>
-        <w:t xml:space="preserve"> the source files for the dataset</w:t>
-      </w:r>
-    </w:p>
-    <w:p>
-      <w:pPr>
-        <w:ind w:firstLine="720"/>
-      </w:pPr>
-      <w:proofErr w:type="spellStart"/>
-      <w:r>
-        <w:t>output_dir</w:t>
-      </w:r>
-      <w:proofErr w:type="spellEnd"/>
-      <w:r>
-        <w:t xml:space="preserve">: </w:t>
-      </w:r>
-    </w:p>
-    <w:p>
-      <w:pPr>
-        <w:ind w:left="720" w:firstLine="720"/>
-      </w:pPr>
-      <w:r>
-        <w:t>The directory where the json representations of the documents will be stored</w:t>
-      </w:r>
-    </w:p>
-    <w:p>
-      <w:r>
-        <w:t>Detailed Description:</w:t>
-      </w:r>
-    </w:p>
-    <w:p>
-      <w:pPr>
-        <w:ind w:firstLine="720"/>
-      </w:pPr>
-      <w:r>
-        <w:t xml:space="preserve">This is a python script that was tested in python 3.7. The inputs to the script will determine the exact behavior at run time but </w:t>
-      </w:r>
-      <w:proofErr w:type="spellStart"/>
-      <w:proofErr w:type="gramStart"/>
-      <w:r>
-        <w:t>lets</w:t>
-      </w:r>
-      <w:proofErr w:type="spellEnd"/>
-      <w:proofErr w:type="gramEnd"/>
-      <w:r>
-        <w:t xml:space="preserve"> discuss the more complete case of the training dataset. When the training dataset is specified it will start by loading the queries from </w:t>
-      </w:r>
-      <w:proofErr w:type="spellStart"/>
-      <w:r>
-        <w:t>there</w:t>
-      </w:r>
-      <w:proofErr w:type="spellEnd"/>
-      <w:r>
-        <w:t xml:space="preserve"> original xml format into a python dictionary. If the script is </w:t>
-      </w:r>
-      <w:proofErr w:type="gramStart"/>
-      <w:r>
-        <w:t>ran</w:t>
-      </w:r>
-      <w:proofErr w:type="gramEnd"/>
-      <w:r>
-        <w:t xml:space="preserve"> with the tokenize option then each of the three variants of the query (query, question, and narrative) will be tokenized according to the vocabulary defined in the specified vocab file. This json is then dumped into a target directory. For the training dataset it will also load the query relevance judgements. A list of </w:t>
-      </w:r>
-      <w:proofErr w:type="gramStart"/>
-      <w:r>
-        <w:t>all of</w:t>
-      </w:r>
-      <w:proofErr w:type="gramEnd"/>
-      <w:r>
-        <w:t xml:space="preserve"> the documents and their associated </w:t>
-      </w:r>
-      <w:proofErr w:type="spellStart"/>
-      <w:r>
-        <w:t>uid</w:t>
-      </w:r>
-      <w:proofErr w:type="spellEnd"/>
-      <w:r>
-        <w:t xml:space="preserve">, title, abstract, publication date, and list of files containing the text representation is pulled from the metadata.csv file. The list of documents to further process is pruned done to the same as the list of relevance judgements. For each document to process the script iterates through the list of files that contains the text representation until it finds a suitable candidate or exhausts all options. The text from the representation file is loaded in the document dictionary object. If the tokenize option is used, the documents will then be tokenized </w:t>
+        <w:t xml:space="preserve">metadata.csv file. The list of documents to further process is pruned done to the same as the list of relevance judgements. For each document to process the script iterates through the list of files that contains the text representation until it finds a suitable candidate or exhausts all options. The text from the representation file is loaded in the document dictionary object. If the tokenize option is used, the documents will then be tokenized </w:t>
       </w:r>
       <w:proofErr w:type="gramStart"/>
       <w:r>
@@ -6654,8 +6703,303 @@
     </w:p>
     <w:p>
       <w:r>
+        <w:t>API:</w:t>
+      </w:r>
+    </w:p>
+    <w:p>
+      <w:pPr>
+        <w:ind w:firstLine="720"/>
+      </w:pPr>
+      <w:proofErr w:type="spellStart"/>
+      <w:r>
+        <w:t>variant_file</w:t>
+      </w:r>
+      <w:proofErr w:type="spellEnd"/>
+      <w:r>
+        <w:t xml:space="preserve">: </w:t>
+      </w:r>
+    </w:p>
+    <w:p>
+      <w:pPr>
+        <w:ind w:left="720" w:firstLine="720"/>
+      </w:pPr>
+      <w:r>
+        <w:t>A file containing variants of the word coronavirus or its equivalents</w:t>
+      </w:r>
+    </w:p>
+    <w:p>
+      <w:pPr>
+        <w:ind w:firstLine="720"/>
+      </w:pPr>
+      <w:proofErr w:type="spellStart"/>
+      <w:r>
+        <w:t>variant_default</w:t>
+      </w:r>
+      <w:proofErr w:type="spellEnd"/>
+      <w:r>
+        <w:t xml:space="preserve">: </w:t>
+      </w:r>
+    </w:p>
+    <w:p>
+      <w:pPr>
+        <w:ind w:left="720" w:firstLine="720"/>
+      </w:pPr>
+      <w:r>
+        <w:t>The value that will be used to replace all variants in the corpus</w:t>
+      </w:r>
+    </w:p>
+    <w:p>
+      <w:pPr>
+        <w:ind w:firstLine="720"/>
+      </w:pPr>
+      <w:proofErr w:type="spellStart"/>
+      <w:r>
+        <w:t>run_type</w:t>
+      </w:r>
+      <w:proofErr w:type="spellEnd"/>
+      <w:r>
+        <w:t xml:space="preserve">: </w:t>
+      </w:r>
+    </w:p>
+    <w:p>
+      <w:pPr>
+        <w:ind w:left="720" w:firstLine="720"/>
+      </w:pPr>
+      <w:r>
+        <w:t>The dataset that will be searched for variants</w:t>
+      </w:r>
+    </w:p>
+    <w:p>
+      <w:pPr>
+        <w:ind w:firstLine="720"/>
+      </w:pPr>
+      <w:proofErr w:type="spellStart"/>
+      <w:r>
+        <w:t>query_keys</w:t>
+      </w:r>
+      <w:proofErr w:type="spellEnd"/>
+      <w:r>
+        <w:t xml:space="preserve">: </w:t>
+      </w:r>
+    </w:p>
+    <w:p>
+      <w:pPr>
+        <w:ind w:left="1440"/>
+      </w:pPr>
+      <w:r>
+        <w:t xml:space="preserve">The keys that will be used when creating the </w:t>
+      </w:r>
+      <w:proofErr w:type="spellStart"/>
+      <w:r>
+        <w:t>cranfield</w:t>
+      </w:r>
+      <w:proofErr w:type="spellEnd"/>
+      <w:r>
+        <w:t xml:space="preserve"> query file. If multiple keys are specified, text will be combined.</w:t>
+      </w:r>
+    </w:p>
+    <w:p>
+      <w:pPr>
+        <w:ind w:firstLine="720"/>
+      </w:pPr>
+      <w:proofErr w:type="spellStart"/>
+      <w:r>
+        <w:t>doc_keys</w:t>
+      </w:r>
+      <w:proofErr w:type="spellEnd"/>
+      <w:r>
+        <w:t xml:space="preserve">: </w:t>
+      </w:r>
+    </w:p>
+    <w:p>
+      <w:pPr>
+        <w:ind w:left="1440"/>
+      </w:pPr>
+      <w:r>
+        <w:t xml:space="preserve">The keys that will be used when creating the </w:t>
+      </w:r>
+      <w:proofErr w:type="spellStart"/>
+      <w:r>
+        <w:t>cranfield</w:t>
+      </w:r>
+      <w:proofErr w:type="spellEnd"/>
+      <w:r>
+        <w:t xml:space="preserve"> document files. Multiple keys can be </w:t>
+      </w:r>
+      <w:proofErr w:type="gramStart"/>
+      <w:r>
+        <w:t>specified</w:t>
+      </w:r>
+      <w:proofErr w:type="gramEnd"/>
+      <w:r>
+        <w:t xml:space="preserve"> and multiple keys can be combined into a single document. If creating separate datasets, use a ';' to separate keys. If combining keys for a dataset use a ':' to separate keys:</w:t>
+      </w:r>
+    </w:p>
+    <w:p>
+      <w:pPr>
+        <w:ind w:firstLine="720"/>
+      </w:pPr>
+      <w:proofErr w:type="spellStart"/>
+      <w:r>
+        <w:t>cranfield_dir</w:t>
+      </w:r>
+      <w:proofErr w:type="spellEnd"/>
+      <w:r>
+        <w:t xml:space="preserve">: </w:t>
+      </w:r>
+    </w:p>
+    <w:p>
+      <w:pPr>
+        <w:ind w:left="720" w:firstLine="720"/>
+      </w:pPr>
+      <w:r>
+        <w:t xml:space="preserve">The directory to use as a base for generating the </w:t>
+      </w:r>
+      <w:proofErr w:type="spellStart"/>
+      <w:r>
+        <w:t>cranfield</w:t>
+      </w:r>
+      <w:proofErr w:type="spellEnd"/>
+      <w:r>
+        <w:t xml:space="preserve"> data.</w:t>
+      </w:r>
+    </w:p>
+    <w:p>
+      <w:pPr>
+        <w:ind w:firstLine="720"/>
+      </w:pPr>
+      <w:proofErr w:type="spellStart"/>
+      <w:r>
+        <w:t>input_dir</w:t>
+      </w:r>
+      <w:proofErr w:type="spellEnd"/>
+      <w:r>
+        <w:t xml:space="preserve">: </w:t>
+      </w:r>
+    </w:p>
+    <w:p>
+      <w:pPr>
+        <w:ind w:left="720" w:firstLine="720"/>
+      </w:pPr>
+      <w:r>
+        <w:t>The directory where the json representations of the documents are stored</w:t>
+      </w:r>
+    </w:p>
+    <w:p>
+      <w:r>
+        <w:t>Detailed Description:</w:t>
+      </w:r>
+    </w:p>
+    <w:p>
+      <w:pPr>
+        <w:ind w:firstLine="720"/>
+      </w:pPr>
+      <w:r>
+        <w:t xml:space="preserve">This is a python script that was implemented in python 3.7. This script relies on the output of create_bert_data.py </w:t>
+      </w:r>
+      <w:proofErr w:type="gramStart"/>
+      <w:r>
+        <w:t>in order to</w:t>
+      </w:r>
+      <w:proofErr w:type="gramEnd"/>
+      <w:r>
+        <w:t xml:space="preserve"> run. This uses the loaded json representation of the dataset to produce a use specified </w:t>
+      </w:r>
+      <w:proofErr w:type="spellStart"/>
+      <w:r>
+        <w:t>cranfield</w:t>
+      </w:r>
+      <w:proofErr w:type="spellEnd"/>
+      <w:r>
+        <w:t xml:space="preserve"> dataset for use with </w:t>
+      </w:r>
+      <w:proofErr w:type="spellStart"/>
+      <w:r>
+        <w:t>metapy</w:t>
+      </w:r>
+      <w:proofErr w:type="spellEnd"/>
+      <w:r>
+        <w:t xml:space="preserve">. Each </w:t>
+      </w:r>
+      <w:proofErr w:type="spellStart"/>
+      <w:r>
+        <w:t>cranfield</w:t>
+      </w:r>
+      <w:proofErr w:type="spellEnd"/>
+      <w:r>
+        <w:t xml:space="preserve"> dataset can be uniquely defined by the user to consist of a one-to-one relationship with keys in the document dictionary or it can consist of multiple keys combined. This allows for flexibility in how the expansive each iteration of ranking testing is.</w:t>
+      </w:r>
+    </w:p>
+    <w:p/>
+    <w:p>
+      <w:r>
+        <w:t>File</w:t>
+      </w:r>
+      <w:proofErr w:type="gramStart"/>
+      <w:r>
+        <w:t>: .</w:t>
+      </w:r>
+      <w:proofErr w:type="gramEnd"/>
+      <w:r>
+        <w:t>/competition/cranfield_metapy/search_eval.py</w:t>
+      </w:r>
+    </w:p>
+    <w:p>
+      <w:r>
+        <w:t>Purpose: Rank the documents in the corpus and create the predictions file</w:t>
+      </w:r>
+    </w:p>
+    <w:p>
+      <w:r>
+        <w:t>Source: original version from MP 2.2 and heavily modified to fit use case</w:t>
+      </w:r>
+    </w:p>
+    <w:p>
+      <w:r>
+        <w:t>API:</w:t>
+      </w:r>
+    </w:p>
+    <w:p>
+      <w:pPr>
+        <w:ind w:firstLine="720"/>
+      </w:pPr>
+      <w:proofErr w:type="spellStart"/>
+      <w:r>
+        <w:t>config_template</w:t>
+      </w:r>
+      <w:proofErr w:type="spellEnd"/>
+      <w:r>
+        <w:t xml:space="preserve">: </w:t>
+      </w:r>
+    </w:p>
+    <w:p>
+      <w:pPr>
+        <w:ind w:left="720" w:firstLine="720"/>
+      </w:pPr>
+      <w:r>
+        <w:t>The template file that will be used for creating the configs for each run of the ranker</w:t>
+      </w:r>
+    </w:p>
+    <w:p>
+      <w:pPr>
+        <w:ind w:firstLine="720"/>
+      </w:pPr>
+      <w:proofErr w:type="spellStart"/>
+      <w:r>
         <w:lastRenderedPageBreak/>
-        <w:t>API:</w:t>
+        <w:t>run_type</w:t>
+      </w:r>
+      <w:proofErr w:type="spellEnd"/>
+      <w:r>
+        <w:t xml:space="preserve">: </w:t>
+      </w:r>
+    </w:p>
+    <w:p>
+      <w:pPr>
+        <w:ind w:left="720" w:firstLine="720"/>
+      </w:pPr>
+      <w:r>
+        <w:t>The dataset that will be searched for variants</w:t>
       </w:r>
     </w:p>
     <w:p>
@@ -6664,7 +7008,7 @@
       </w:pPr>
       <w:proofErr w:type="spellStart"/>
       <w:r>
-        <w:t>variant_file</w:t>
+        <w:t>dat_keys</w:t>
       </w:r>
       <w:proofErr w:type="spellEnd"/>
       <w:r>
@@ -6673,23 +7017,61 @@
     </w:p>
     <w:p>
       <w:pPr>
+        <w:ind w:left="1440"/>
+      </w:pPr>
+      <w:r>
+        <w:t xml:space="preserve">The keys to use that indicate the name of the </w:t>
+      </w:r>
+      <w:proofErr w:type="spellStart"/>
+      <w:r>
+        <w:t>cranfield</w:t>
+      </w:r>
+      <w:proofErr w:type="spellEnd"/>
+      <w:r>
+        <w:t xml:space="preserve"> dataset(s). This corresponds to the first key used for every section of '</w:t>
+      </w:r>
+      <w:proofErr w:type="spellStart"/>
+      <w:r>
+        <w:t>doc_keys</w:t>
+      </w:r>
+      <w:proofErr w:type="spellEnd"/>
+      <w:r>
+        <w:t>' parameter and the 'create_cranfield.py' script.</w:t>
+      </w:r>
+    </w:p>
+    <w:p>
+      <w:r>
+        <w:t xml:space="preserve">    </w:t>
+      </w:r>
+      <w:r>
+        <w:tab/>
+      </w:r>
+      <w:proofErr w:type="spellStart"/>
+      <w:r>
+        <w:t>doc</w:t>
+      </w:r>
+      <w:r>
+        <w:t>_weights</w:t>
+      </w:r>
+      <w:proofErr w:type="spellEnd"/>
+      <w:r>
+        <w:t xml:space="preserve">: </w:t>
+      </w:r>
+    </w:p>
+    <w:p>
+      <w:pPr>
         <w:ind w:left="720" w:firstLine="720"/>
       </w:pPr>
       <w:r>
-        <w:t>A file containing variants of the word coronavirus or its equivalents</w:t>
+        <w:t>The weights to use when combining the rankings of multiple datasets.</w:t>
       </w:r>
     </w:p>
     <w:p>
       <w:pPr>
         <w:ind w:firstLine="720"/>
       </w:pPr>
-      <w:proofErr w:type="spellStart"/>
-      <w:r>
-        <w:t>variant_default</w:t>
-      </w:r>
-      <w:proofErr w:type="spellEnd"/>
-      <w:r>
-        <w:t xml:space="preserve">: </w:t>
+      <w:r>
+        <w:t xml:space="preserve">ranker: </w:t>
       </w:r>
     </w:p>
     <w:p>
@@ -6697,20 +7079,15 @@
         <w:ind w:left="720" w:firstLine="720"/>
       </w:pPr>
       <w:r>
-        <w:t>The value that will be used to replace all variants in the corpus</w:t>
+        <w:t>The ranker to use for ranking the documents. Valid rankers can be found in the script.</w:t>
       </w:r>
     </w:p>
     <w:p>
       <w:pPr>
         <w:ind w:firstLine="720"/>
       </w:pPr>
-      <w:proofErr w:type="spellStart"/>
-      <w:r>
-        <w:t>run_type</w:t>
-      </w:r>
-      <w:proofErr w:type="spellEnd"/>
-      <w:r>
-        <w:t xml:space="preserve">: </w:t>
+      <w:r>
+        <w:t xml:space="preserve">params: </w:t>
       </w:r>
     </w:p>
     <w:p>
@@ -6718,335 +7095,6 @@
         <w:ind w:left="720" w:firstLine="720"/>
       </w:pPr>
       <w:r>
-        <w:t>The dataset that will be searched for variants</w:t>
-      </w:r>
-    </w:p>
-    <w:p>
-      <w:pPr>
-        <w:ind w:firstLine="720"/>
-      </w:pPr>
-      <w:proofErr w:type="spellStart"/>
-      <w:r>
-        <w:t>query_keys</w:t>
-      </w:r>
-      <w:proofErr w:type="spellEnd"/>
-      <w:r>
-        <w:t xml:space="preserve">: </w:t>
-      </w:r>
-    </w:p>
-    <w:p>
-      <w:pPr>
-        <w:ind w:left="1440"/>
-      </w:pPr>
-      <w:r>
-        <w:t xml:space="preserve">The keys that will be used when creating the </w:t>
-      </w:r>
-      <w:proofErr w:type="spellStart"/>
-      <w:r>
-        <w:t>cranfield</w:t>
-      </w:r>
-      <w:proofErr w:type="spellEnd"/>
-      <w:r>
-        <w:t xml:space="preserve"> query file. If multiple keys are specified, text will be combined.</w:t>
-      </w:r>
-    </w:p>
-    <w:p>
-      <w:pPr>
-        <w:ind w:firstLine="720"/>
-      </w:pPr>
-      <w:proofErr w:type="spellStart"/>
-      <w:r>
-        <w:t>doc_keys</w:t>
-      </w:r>
-      <w:proofErr w:type="spellEnd"/>
-      <w:r>
-        <w:t xml:space="preserve">: </w:t>
-      </w:r>
-    </w:p>
-    <w:p>
-      <w:pPr>
-        <w:ind w:left="1440"/>
-      </w:pPr>
-      <w:r>
-        <w:t xml:space="preserve">The keys that will be used when creating the </w:t>
-      </w:r>
-      <w:proofErr w:type="spellStart"/>
-      <w:r>
-        <w:t>cranfield</w:t>
-      </w:r>
-      <w:proofErr w:type="spellEnd"/>
-      <w:r>
-        <w:t xml:space="preserve"> document files. Multiple keys can be </w:t>
-      </w:r>
-      <w:proofErr w:type="gramStart"/>
-      <w:r>
-        <w:t>specified</w:t>
-      </w:r>
-      <w:proofErr w:type="gramEnd"/>
-      <w:r>
-        <w:t xml:space="preserve"> and multiple keys can be combined into a single document. If creating separate datasets, use a ';' to separate keys. If combining keys for a dataset use a ':' to separate keys:</w:t>
-      </w:r>
-    </w:p>
-    <w:p>
-      <w:pPr>
-        <w:ind w:firstLine="720"/>
-      </w:pPr>
-      <w:proofErr w:type="spellStart"/>
-      <w:r>
-        <w:t>cranfield_dir</w:t>
-      </w:r>
-      <w:proofErr w:type="spellEnd"/>
-      <w:r>
-        <w:t xml:space="preserve">: </w:t>
-      </w:r>
-    </w:p>
-    <w:p>
-      <w:pPr>
-        <w:ind w:left="720" w:firstLine="720"/>
-      </w:pPr>
-      <w:r>
-        <w:t xml:space="preserve">The directory to use as a base for generating the </w:t>
-      </w:r>
-      <w:proofErr w:type="spellStart"/>
-      <w:r>
-        <w:t>cranfield</w:t>
-      </w:r>
-      <w:proofErr w:type="spellEnd"/>
-      <w:r>
-        <w:t xml:space="preserve"> data.</w:t>
-      </w:r>
-    </w:p>
-    <w:p>
-      <w:pPr>
-        <w:ind w:firstLine="720"/>
-      </w:pPr>
-      <w:proofErr w:type="spellStart"/>
-      <w:r>
-        <w:t>input_dir</w:t>
-      </w:r>
-      <w:proofErr w:type="spellEnd"/>
-      <w:r>
-        <w:t xml:space="preserve">: </w:t>
-      </w:r>
-    </w:p>
-    <w:p>
-      <w:pPr>
-        <w:ind w:left="720" w:firstLine="720"/>
-      </w:pPr>
-      <w:r>
-        <w:t>The directory where the json representations of the documents are stored</w:t>
-      </w:r>
-    </w:p>
-    <w:p>
-      <w:r>
-        <w:t>Detailed Description:</w:t>
-      </w:r>
-    </w:p>
-    <w:p>
-      <w:pPr>
-        <w:ind w:firstLine="720"/>
-      </w:pPr>
-      <w:r>
-        <w:t xml:space="preserve">This is a python script that was implemented in python 3.7. This script relies on the output of create_bert_data.py </w:t>
-      </w:r>
-      <w:proofErr w:type="gramStart"/>
-      <w:r>
-        <w:t>in order to</w:t>
-      </w:r>
-      <w:proofErr w:type="gramEnd"/>
-      <w:r>
-        <w:t xml:space="preserve"> run. This uses the loaded json representation of the dataset to produce a use specified </w:t>
-      </w:r>
-      <w:proofErr w:type="spellStart"/>
-      <w:r>
-        <w:t>cranfield</w:t>
-      </w:r>
-      <w:proofErr w:type="spellEnd"/>
-      <w:r>
-        <w:t xml:space="preserve"> dataset for use with </w:t>
-      </w:r>
-      <w:proofErr w:type="spellStart"/>
-      <w:r>
-        <w:t>metapy</w:t>
-      </w:r>
-      <w:proofErr w:type="spellEnd"/>
-      <w:r>
-        <w:t xml:space="preserve">. Each </w:t>
-      </w:r>
-      <w:proofErr w:type="spellStart"/>
-      <w:r>
-        <w:t>cranfield</w:t>
-      </w:r>
-      <w:proofErr w:type="spellEnd"/>
-      <w:r>
-        <w:t xml:space="preserve"> dataset can be uniquely defined by the user to consist of a one-to-one relationship with keys in the document dictionary or it can consist of multiple keys combined. This allows for flexibility in how the expansive each iteration of ranking testing is.</w:t>
-      </w:r>
-    </w:p>
-    <w:p/>
-    <w:p>
-      <w:r>
-        <w:t>File</w:t>
-      </w:r>
-      <w:proofErr w:type="gramStart"/>
-      <w:r>
-        <w:t>: .</w:t>
-      </w:r>
-      <w:proofErr w:type="gramEnd"/>
-      <w:r>
-        <w:t>/competition/cranfield_metapy/search_eval.py</w:t>
-      </w:r>
-    </w:p>
-    <w:p>
-      <w:r>
-        <w:t>Purpose: Rank the documents in the corpus and create the predictions file</w:t>
-      </w:r>
-    </w:p>
-    <w:p>
-      <w:r>
-        <w:t>Source: original version from MP 2.2 and heavily modified to fit use case</w:t>
-      </w:r>
-    </w:p>
-    <w:p>
-      <w:r>
-        <w:t>API:</w:t>
-      </w:r>
-    </w:p>
-    <w:p>
-      <w:pPr>
-        <w:ind w:firstLine="720"/>
-      </w:pPr>
-      <w:proofErr w:type="spellStart"/>
-      <w:r>
-        <w:t>config_template</w:t>
-      </w:r>
-      <w:proofErr w:type="spellEnd"/>
-      <w:r>
-        <w:t xml:space="preserve">: </w:t>
-      </w:r>
-    </w:p>
-    <w:p>
-      <w:pPr>
-        <w:ind w:left="720" w:firstLine="720"/>
-      </w:pPr>
-      <w:r>
-        <w:t>The template file that will be used for creating the configs for each run of the ranker</w:t>
-      </w:r>
-    </w:p>
-    <w:p>
-      <w:pPr>
-        <w:ind w:firstLine="720"/>
-      </w:pPr>
-      <w:proofErr w:type="spellStart"/>
-      <w:r>
-        <w:t>run_type</w:t>
-      </w:r>
-      <w:proofErr w:type="spellEnd"/>
-      <w:r>
-        <w:t xml:space="preserve">: </w:t>
-      </w:r>
-    </w:p>
-    <w:p>
-      <w:pPr>
-        <w:ind w:left="720" w:firstLine="720"/>
-      </w:pPr>
-      <w:r>
-        <w:t>The dataset that will be searched for variants</w:t>
-      </w:r>
-    </w:p>
-    <w:p>
-      <w:pPr>
-        <w:ind w:firstLine="720"/>
-      </w:pPr>
-      <w:proofErr w:type="spellStart"/>
-      <w:r>
-        <w:t>dat_keys</w:t>
-      </w:r>
-      <w:proofErr w:type="spellEnd"/>
-      <w:r>
-        <w:t xml:space="preserve">: </w:t>
-      </w:r>
-    </w:p>
-    <w:p>
-      <w:pPr>
-        <w:ind w:left="1440"/>
-      </w:pPr>
-      <w:r>
-        <w:t xml:space="preserve">The keys to use that indicate the name of the </w:t>
-      </w:r>
-      <w:proofErr w:type="spellStart"/>
-      <w:r>
-        <w:t>cranfield</w:t>
-      </w:r>
-      <w:proofErr w:type="spellEnd"/>
-      <w:r>
-        <w:t xml:space="preserve"> dataset(s). This corresponds to the first key used for every section of '</w:t>
-      </w:r>
-      <w:proofErr w:type="spellStart"/>
-      <w:r>
-        <w:t>doc_keys</w:t>
-      </w:r>
-      <w:proofErr w:type="spellEnd"/>
-      <w:r>
-        <w:t>' parameter and the 'create_cranfield.py' script.</w:t>
-      </w:r>
-    </w:p>
-    <w:p>
-      <w:r>
-        <w:t xml:space="preserve">    </w:t>
-      </w:r>
-      <w:r>
-        <w:tab/>
-      </w:r>
-      <w:proofErr w:type="spellStart"/>
-      <w:r>
-        <w:t>doc</w:t>
-      </w:r>
-      <w:r>
-        <w:t>_weights</w:t>
-      </w:r>
-      <w:proofErr w:type="spellEnd"/>
-      <w:r>
-        <w:t xml:space="preserve">: </w:t>
-      </w:r>
-    </w:p>
-    <w:p>
-      <w:pPr>
-        <w:ind w:left="720" w:firstLine="720"/>
-      </w:pPr>
-      <w:r>
-        <w:t>The weights to use when combining the rankings of multiple datasets.</w:t>
-      </w:r>
-    </w:p>
-    <w:p>
-      <w:pPr>
-        <w:ind w:firstLine="720"/>
-      </w:pPr>
-      <w:r>
-        <w:t xml:space="preserve">ranker: </w:t>
-      </w:r>
-    </w:p>
-    <w:p>
-      <w:pPr>
-        <w:ind w:left="720" w:firstLine="720"/>
-      </w:pPr>
-      <w:r>
-        <w:t>The ranker to use for ranking the documents. Valid rankers can be found in the script.</w:t>
-      </w:r>
-    </w:p>
-    <w:p>
-      <w:pPr>
-        <w:ind w:firstLine="720"/>
-      </w:pPr>
-      <w:r>
-        <w:t xml:space="preserve">params: </w:t>
-      </w:r>
-    </w:p>
-    <w:p>
-      <w:pPr>
-        <w:ind w:left="720" w:firstLine="720"/>
-      </w:pPr>
-      <w:r>
-        <w:lastRenderedPageBreak/>
         <w:t xml:space="preserve">The value(s) for the ranker parameters. Multiple values should be separated by </w:t>
       </w:r>
       <w:proofErr w:type="gramStart"/>
@@ -7344,6 +7392,7 @@
       </w:pPr>
       <w:proofErr w:type="spellStart"/>
       <w:r>
+        <w:lastRenderedPageBreak/>
         <w:t>query_file</w:t>
       </w:r>
       <w:proofErr w:type="spellEnd"/>
@@ -7473,8 +7522,635 @@
       </w:pPr>
       <w:proofErr w:type="spellStart"/>
       <w:r>
+        <w:t>output_eval_file</w:t>
+      </w:r>
+      <w:proofErr w:type="spellEnd"/>
+      <w:r>
+        <w:t xml:space="preserve">: </w:t>
+      </w:r>
+    </w:p>
+    <w:p>
+      <w:pPr>
+        <w:ind w:left="720" w:firstLine="720"/>
+      </w:pPr>
+      <w:r>
+        <w:t xml:space="preserve">The </w:t>
+      </w:r>
+      <w:proofErr w:type="spellStart"/>
+      <w:r>
+        <w:t>tfrecord</w:t>
+      </w:r>
+      <w:proofErr w:type="spellEnd"/>
+      <w:r>
+        <w:t xml:space="preserve"> file to be used for evaluation</w:t>
+      </w:r>
+    </w:p>
+    <w:p>
+      <w:pPr>
+        <w:ind w:firstLine="720"/>
+      </w:pPr>
+      <w:proofErr w:type="spellStart"/>
+      <w:r>
+        <w:t>list_size</w:t>
+      </w:r>
+      <w:proofErr w:type="spellEnd"/>
+      <w:r>
+        <w:t xml:space="preserve">: </w:t>
+      </w:r>
+    </w:p>
+    <w:p>
+      <w:pPr>
+        <w:ind w:left="720" w:firstLine="720"/>
+      </w:pPr>
+      <w:r>
+        <w:t>The maximum number of documents to score per query</w:t>
+      </w:r>
+    </w:p>
+    <w:p>
+      <w:pPr>
+        <w:ind w:firstLine="720"/>
+      </w:pPr>
+      <w:proofErr w:type="spellStart"/>
+      <w:r>
+        <w:t>do_lower_case</w:t>
+      </w:r>
+      <w:proofErr w:type="spellEnd"/>
+      <w:r>
+        <w:t xml:space="preserve">: </w:t>
+      </w:r>
+    </w:p>
+    <w:p>
+      <w:pPr>
+        <w:ind w:left="720" w:firstLine="720"/>
+      </w:pPr>
+      <w:r>
+        <w:t>ensure all query and document strings are lowercase</w:t>
+      </w:r>
+    </w:p>
+    <w:p>
+      <w:r>
+        <w:t>Detailed Description:</w:t>
+      </w:r>
+    </w:p>
+    <w:p>
+      <w:pPr>
+        <w:ind w:firstLine="720"/>
+      </w:pPr>
+      <w:r>
+        <w:t xml:space="preserve">This script was not originally written by me but has been highly modified for the purpose of this project. This is a python script that was tested in python 3.7. This script relies on the output of create_bert_data.py </w:t>
+      </w:r>
+      <w:proofErr w:type="gramStart"/>
+      <w:r>
+        <w:t>in order to</w:t>
+      </w:r>
+      <w:proofErr w:type="gramEnd"/>
+      <w:r>
+        <w:t xml:space="preserve"> run. This script loads in the queries, documents, and relevance judgments for the train dataset and converts them to an example list with context files for use in training the model. The maximum number of documents associated with each query is defined by the list size parameter. If the number of documents for a query exceeds this parameter </w:t>
+      </w:r>
+      <w:proofErr w:type="gramStart"/>
+      <w:r>
+        <w:t>value</w:t>
+      </w:r>
+      <w:proofErr w:type="gramEnd"/>
+      <w:r>
+        <w:t xml:space="preserve"> then the document list is chunked into multiple </w:t>
+      </w:r>
+      <w:proofErr w:type="spellStart"/>
+      <w:r>
+        <w:t>elwc</w:t>
+      </w:r>
+      <w:proofErr w:type="spellEnd"/>
+      <w:r>
+        <w:t xml:space="preserve"> representations before being output to the files. The </w:t>
+      </w:r>
+      <w:proofErr w:type="spellStart"/>
+      <w:r>
+        <w:t>elwc</w:t>
+      </w:r>
+      <w:proofErr w:type="spellEnd"/>
+      <w:r>
+        <w:t xml:space="preserve"> objects are formatted for the model's specific requirements. Each query and document </w:t>
+      </w:r>
+      <w:proofErr w:type="gramStart"/>
+      <w:r>
+        <w:t>is</w:t>
+      </w:r>
+      <w:proofErr w:type="gramEnd"/>
+      <w:r>
+        <w:t xml:space="preserve"> limited to a maxim number of tokens as defined by </w:t>
+      </w:r>
+      <w:proofErr w:type="spellStart"/>
+      <w:r>
+        <w:t>sequence_length</w:t>
+      </w:r>
+      <w:proofErr w:type="spellEnd"/>
+      <w:r>
+        <w:t xml:space="preserve"> and if a document or query is longer than this value then it is truncated.</w:t>
+      </w:r>
+    </w:p>
+    <w:p/>
+    <w:p>
+      <w:r>
+        <w:t>File</w:t>
+      </w:r>
+      <w:proofErr w:type="gramStart"/>
+      <w:r>
+        <w:t>: .</w:t>
+      </w:r>
+      <w:proofErr w:type="gramEnd"/>
+      <w:r>
+        <w:t>/competition/tfr_custom/tfr_train.py</w:t>
+      </w:r>
+    </w:p>
+    <w:p>
+      <w:r>
+        <w:t>Source: lightly version of file located here https://github.com/tensorflow/ranking/blob/master/tensorflow_ranking/examples/tf_ranking_tfrecord.py</w:t>
+      </w:r>
+    </w:p>
+    <w:p>
+      <w:r>
+        <w:t xml:space="preserve">Purpose: To train a </w:t>
+      </w:r>
+      <w:proofErr w:type="spellStart"/>
+      <w:r>
+        <w:t>tensorflow</w:t>
+      </w:r>
+      <w:proofErr w:type="spellEnd"/>
+      <w:r>
+        <w:t xml:space="preserve"> model on a dataset with predefined relevance judgements.</w:t>
+      </w:r>
+    </w:p>
+    <w:p>
+      <w:r>
+        <w:t>API:</w:t>
+      </w:r>
+    </w:p>
+    <w:p>
+      <w:pPr>
+        <w:ind w:left="720"/>
+      </w:pPr>
+      <w:proofErr w:type="spellStart"/>
+      <w:r>
+        <w:t>data_format</w:t>
+      </w:r>
+      <w:proofErr w:type="spellEnd"/>
+      <w:r>
+        <w:t>:</w:t>
+      </w:r>
+    </w:p>
+    <w:p>
+      <w:pPr>
+        <w:ind w:left="720" w:firstLine="720"/>
+      </w:pPr>
+      <w:r>
+        <w:t>Data format defined in data.py.</w:t>
+      </w:r>
+    </w:p>
+    <w:p>
+      <w:pPr>
+        <w:ind w:left="720"/>
+      </w:pPr>
+      <w:proofErr w:type="spellStart"/>
+      <w:r>
+        <w:t>train_path</w:t>
+      </w:r>
+      <w:proofErr w:type="spellEnd"/>
+      <w:r>
+        <w:t>:</w:t>
+      </w:r>
+    </w:p>
+    <w:p>
+      <w:pPr>
+        <w:ind w:left="720" w:firstLine="720"/>
+      </w:pPr>
+      <w:r>
+        <w:t>Input file path used for training.</w:t>
+      </w:r>
+    </w:p>
+    <w:p>
+      <w:pPr>
+        <w:ind w:left="720"/>
+      </w:pPr>
+      <w:proofErr w:type="spellStart"/>
+      <w:r>
+        <w:t>eval_path</w:t>
+      </w:r>
+      <w:proofErr w:type="spellEnd"/>
+      <w:r>
+        <w:t>:</w:t>
+      </w:r>
+    </w:p>
+    <w:p>
+      <w:pPr>
+        <w:ind w:left="720" w:firstLine="720"/>
+      </w:pPr>
+      <w:r>
+        <w:t>Input file path used for eval.</w:t>
+      </w:r>
+    </w:p>
+    <w:p>
+      <w:pPr>
+        <w:ind w:left="720"/>
+      </w:pPr>
+      <w:proofErr w:type="spellStart"/>
+      <w:r>
+        <w:t>vocab_path</w:t>
+      </w:r>
+      <w:proofErr w:type="spellEnd"/>
+      <w:r>
+        <w:t>:</w:t>
+      </w:r>
+    </w:p>
+    <w:p>
+      <w:pPr>
+        <w:ind w:left="720" w:firstLine="720"/>
+      </w:pPr>
+      <w:r>
+        <w:t>Vocabulary path for query and document tokens.</w:t>
+      </w:r>
+    </w:p>
+    <w:p>
+      <w:pPr>
+        <w:ind w:left="720"/>
+      </w:pPr>
+      <w:proofErr w:type="spellStart"/>
+      <w:r>
+        <w:t>model_dir</w:t>
+      </w:r>
+      <w:proofErr w:type="spellEnd"/>
+      <w:r>
+        <w:t>:</w:t>
+      </w:r>
+    </w:p>
+    <w:p>
+      <w:pPr>
+        <w:ind w:left="720" w:firstLine="720"/>
+      </w:pPr>
+      <w:r>
         <w:lastRenderedPageBreak/>
-        <w:t>output_eval_file</w:t>
+        <w:t>Output directory for models.</w:t>
+      </w:r>
+    </w:p>
+    <w:p>
+      <w:pPr>
+        <w:ind w:left="720"/>
+      </w:pPr>
+      <w:proofErr w:type="spellStart"/>
+      <w:r>
+        <w:t>batch_size</w:t>
+      </w:r>
+      <w:proofErr w:type="spellEnd"/>
+      <w:r>
+        <w:t>:</w:t>
+      </w:r>
+    </w:p>
+    <w:p>
+      <w:pPr>
+        <w:ind w:left="720" w:firstLine="720"/>
+      </w:pPr>
+      <w:r>
+        <w:t>The batch size for train.</w:t>
+      </w:r>
+    </w:p>
+    <w:p>
+      <w:pPr>
+        <w:ind w:left="720"/>
+      </w:pPr>
+      <w:proofErr w:type="spellStart"/>
+      <w:r>
+        <w:t>num_train_steps</w:t>
+      </w:r>
+      <w:proofErr w:type="spellEnd"/>
+      <w:r>
+        <w:t>:</w:t>
+      </w:r>
+    </w:p>
+    <w:p>
+      <w:pPr>
+        <w:ind w:left="720" w:firstLine="720"/>
+      </w:pPr>
+      <w:r>
+        <w:t>Number of steps for train.</w:t>
+      </w:r>
+    </w:p>
+    <w:p>
+      <w:pPr>
+        <w:ind w:left="720"/>
+      </w:pPr>
+      <w:proofErr w:type="spellStart"/>
+      <w:r>
+        <w:t>learning_rate</w:t>
+      </w:r>
+      <w:proofErr w:type="spellEnd"/>
+      <w:r>
+        <w:t>:</w:t>
+      </w:r>
+    </w:p>
+    <w:p>
+      <w:pPr>
+        <w:ind w:left="720" w:firstLine="720"/>
+      </w:pPr>
+      <w:r>
+        <w:t>Learning rate for optimizer.</w:t>
+      </w:r>
+    </w:p>
+    <w:p>
+      <w:pPr>
+        <w:ind w:left="720"/>
+      </w:pPr>
+      <w:proofErr w:type="spellStart"/>
+      <w:r>
+        <w:t>dropout_rate</w:t>
+      </w:r>
+      <w:proofErr w:type="spellEnd"/>
+      <w:r>
+        <w:t>:</w:t>
+      </w:r>
+    </w:p>
+    <w:p>
+      <w:pPr>
+        <w:ind w:left="720" w:firstLine="720"/>
+      </w:pPr>
+      <w:r>
+        <w:t>The dropout rate before output layer.</w:t>
+      </w:r>
+    </w:p>
+    <w:p>
+      <w:pPr>
+        <w:ind w:left="720"/>
+      </w:pPr>
+      <w:proofErr w:type="spellStart"/>
+      <w:r>
+        <w:t>hidden_layer_dims</w:t>
+      </w:r>
+      <w:proofErr w:type="spellEnd"/>
+      <w:r>
+        <w:t>:</w:t>
+      </w:r>
+    </w:p>
+    <w:p>
+      <w:pPr>
+        <w:ind w:left="720" w:firstLine="720"/>
+      </w:pPr>
+      <w:r>
+        <w:t>Sizes for hidden layers.</w:t>
+      </w:r>
+    </w:p>
+    <w:p>
+      <w:pPr>
+        <w:ind w:left="720"/>
+      </w:pPr>
+      <w:proofErr w:type="spellStart"/>
+      <w:r>
+        <w:t>list_size</w:t>
+      </w:r>
+      <w:proofErr w:type="spellEnd"/>
+      <w:r>
+        <w:t>:</w:t>
+      </w:r>
+    </w:p>
+    <w:p>
+      <w:pPr>
+        <w:ind w:left="720" w:firstLine="720"/>
+      </w:pPr>
+      <w:r>
+        <w:t>List size used for training. Use None for dynamic list size.</w:t>
+      </w:r>
+    </w:p>
+    <w:p>
+      <w:pPr>
+        <w:ind w:left="720"/>
+      </w:pPr>
+      <w:proofErr w:type="spellStart"/>
+      <w:r>
+        <w:t>group_size</w:t>
+      </w:r>
+      <w:proofErr w:type="spellEnd"/>
+      <w:r>
+        <w:t>:</w:t>
+      </w:r>
+    </w:p>
+    <w:p>
+      <w:pPr>
+        <w:ind w:left="720" w:firstLine="720"/>
+      </w:pPr>
+      <w:r>
+        <w:t>Group size used in score function.</w:t>
+      </w:r>
+    </w:p>
+    <w:p>
+      <w:pPr>
+        <w:ind w:left="720"/>
+      </w:pPr>
+      <w:r>
+        <w:t>loss:</w:t>
+      </w:r>
+    </w:p>
+    <w:p>
+      <w:pPr>
+        <w:ind w:left="720" w:firstLine="720"/>
+      </w:pPr>
+      <w:r>
+        <w:t xml:space="preserve">The </w:t>
+      </w:r>
+      <w:proofErr w:type="spellStart"/>
+      <w:r>
+        <w:t>RankingLossKey</w:t>
+      </w:r>
+      <w:proofErr w:type="spellEnd"/>
+      <w:r>
+        <w:t xml:space="preserve"> for the loss function.</w:t>
+      </w:r>
+    </w:p>
+    <w:p>
+      <w:pPr>
+        <w:ind w:left="720"/>
+      </w:pPr>
+      <w:proofErr w:type="spellStart"/>
+      <w:r>
+        <w:t>weights_feature_name</w:t>
+      </w:r>
+      <w:proofErr w:type="spellEnd"/>
+      <w:r>
+        <w:t>:</w:t>
+      </w:r>
+    </w:p>
+    <w:p>
+      <w:pPr>
+        <w:ind w:left="720" w:firstLine="720"/>
+      </w:pPr>
+      <w:r>
+        <w:t>The name of the feature where unbiased learning-to-rank weights are stored.</w:t>
+      </w:r>
+    </w:p>
+    <w:p>
+      <w:pPr>
+        <w:ind w:left="720"/>
+      </w:pPr>
+      <w:proofErr w:type="spellStart"/>
+      <w:r>
+        <w:t>listwise_inference</w:t>
+      </w:r>
+      <w:proofErr w:type="spellEnd"/>
+      <w:r>
+        <w:t>:</w:t>
+      </w:r>
+    </w:p>
+    <w:p>
+      <w:pPr>
+        <w:ind w:left="720" w:firstLine="720"/>
+      </w:pPr>
+      <w:r>
+        <w:t>If true, exports accept `</w:t>
+      </w:r>
+      <w:proofErr w:type="spellStart"/>
+      <w:r>
+        <w:t>data_format</w:t>
+      </w:r>
+      <w:proofErr w:type="spellEnd"/>
+      <w:r>
+        <w:t>` while serving.</w:t>
+      </w:r>
+    </w:p>
+    <w:p>
+      <w:pPr>
+        <w:ind w:left="720"/>
+      </w:pPr>
+      <w:proofErr w:type="spellStart"/>
+      <w:r>
+        <w:t>use_document_interactions</w:t>
+      </w:r>
+      <w:proofErr w:type="spellEnd"/>
+      <w:r>
+        <w:t>:</w:t>
+      </w:r>
+    </w:p>
+    <w:p>
+      <w:pPr>
+        <w:ind w:left="720" w:firstLine="720"/>
+      </w:pPr>
+      <w:r>
+        <w:t>If true, uses cross-document interactions to generate scores.</w:t>
+      </w:r>
+    </w:p>
+    <w:p>
+      <w:pPr>
+        <w:ind w:left="720"/>
+      </w:pPr>
+      <w:proofErr w:type="spellStart"/>
+      <w:r>
+        <w:t>embedding_dim</w:t>
+      </w:r>
+      <w:proofErr w:type="spellEnd"/>
+      <w:r>
+        <w:t>:</w:t>
+      </w:r>
+    </w:p>
+    <w:p>
+      <w:pPr>
+        <w:ind w:left="720" w:firstLine="720"/>
+      </w:pPr>
+      <w:r>
+        <w:t>max size of any query or document</w:t>
+      </w:r>
+    </w:p>
+    <w:p>
+      <w:r>
+        <w:t>Detailed Description:</w:t>
+      </w:r>
+    </w:p>
+    <w:p>
+      <w:pPr>
+        <w:ind w:firstLine="720"/>
+      </w:pPr>
+      <w:r>
+        <w:t xml:space="preserve">This script was not originally written by me but has been lightly modified for the purpose of this project. This is a python script that was tested in python 3.7. This script relies on the output of tfr_convert_json_to_elwc.py </w:t>
+      </w:r>
+      <w:proofErr w:type="gramStart"/>
+      <w:r>
+        <w:t>in order to</w:t>
+      </w:r>
+      <w:proofErr w:type="gramEnd"/>
+      <w:r>
+        <w:t xml:space="preserve"> run. This script loads in the </w:t>
+      </w:r>
+      <w:proofErr w:type="spellStart"/>
+      <w:r>
+        <w:t>elwc</w:t>
+      </w:r>
+      <w:proofErr w:type="spellEnd"/>
+      <w:r>
+        <w:t xml:space="preserve"> files generated by tfr_convert_json_to_elwc.py and trains the model on the data provided in the </w:t>
+      </w:r>
+      <w:proofErr w:type="spellStart"/>
+      <w:r>
+        <w:t>elwc</w:t>
+      </w:r>
+      <w:proofErr w:type="spellEnd"/>
+      <w:r>
+        <w:t xml:space="preserve"> files. The training will run for the "</w:t>
+      </w:r>
+      <w:proofErr w:type="spellStart"/>
+      <w:r>
+        <w:t>num_train_steps</w:t>
+      </w:r>
+      <w:proofErr w:type="spellEnd"/>
+      <w:r>
+        <w:t>" defined by the user. The outputs of this script are stored in "</w:t>
+      </w:r>
+      <w:proofErr w:type="spellStart"/>
+      <w:r>
+        <w:t>model_dir</w:t>
+      </w:r>
+      <w:proofErr w:type="spellEnd"/>
+      <w:r>
+        <w:t xml:space="preserve">" and you can load the output model for use in prediction of a </w:t>
+      </w:r>
+      <w:proofErr w:type="gramStart"/>
+      <w:r>
+        <w:t>documents</w:t>
+      </w:r>
+      <w:proofErr w:type="gramEnd"/>
+      <w:r>
+        <w:t xml:space="preserve"> relevance.</w:t>
+      </w:r>
+    </w:p>
+    <w:p/>
+    <w:p>
+      <w:r>
+        <w:t>File</w:t>
+      </w:r>
+      <w:proofErr w:type="gramStart"/>
+      <w:r>
+        <w:t>: .</w:t>
+      </w:r>
+      <w:proofErr w:type="gramEnd"/>
+      <w:r>
+        <w:t>/competition/tfr_custom/tfr_predict.py</w:t>
+      </w:r>
+    </w:p>
+    <w:p>
+      <w:r>
+        <w:t>Source: modified version of file located here https://github.com/cognitiveailab/ranking</w:t>
+      </w:r>
+    </w:p>
+    <w:p>
+      <w:r>
+        <w:t>Purpose: To score the documents in the test dataset against the queries in the test dataset and output a predictions file</w:t>
+      </w:r>
+    </w:p>
+    <w:p>
+      <w:r>
+        <w:t>API:</w:t>
+      </w:r>
+    </w:p>
+    <w:p>
+      <w:pPr>
+        <w:ind w:firstLine="720"/>
+      </w:pPr>
+      <w:proofErr w:type="spellStart"/>
+      <w:r>
+        <w:t>vocab_file</w:t>
       </w:r>
       <w:proofErr w:type="spellEnd"/>
       <w:r>
@@ -7486,15 +8162,7 @@
         <w:ind w:left="720" w:firstLine="720"/>
       </w:pPr>
       <w:r>
-        <w:t xml:space="preserve">The </w:t>
-      </w:r>
-      <w:proofErr w:type="spellStart"/>
-      <w:r>
-        <w:t>tfrecord</w:t>
-      </w:r>
-      <w:proofErr w:type="spellEnd"/>
-      <w:r>
-        <w:t xml:space="preserve"> file to be used for evaluation</w:t>
+        <w:t>The file containing the vocabulary to be used when tokenizing a text</w:t>
       </w:r>
     </w:p>
     <w:p>
@@ -7503,7 +8171,7 @@
       </w:pPr>
       <w:proofErr w:type="spellStart"/>
       <w:r>
-        <w:t>list_size</w:t>
+        <w:t>sequence_length</w:t>
       </w:r>
       <w:proofErr w:type="spellEnd"/>
       <w:r>
@@ -7515,7 +8183,7 @@
         <w:ind w:left="720" w:firstLine="720"/>
       </w:pPr>
       <w:r>
-        <w:t>The maximum number of documents to score per query</w:t>
+        <w:t>The max length of any individual query or document</w:t>
       </w:r>
     </w:p>
     <w:p>
@@ -7524,7 +8192,7 @@
       </w:pPr>
       <w:proofErr w:type="spellStart"/>
       <w:r>
-        <w:t>do_lower_case</w:t>
+        <w:t>query_file</w:t>
       </w:r>
       <w:proofErr w:type="spellEnd"/>
       <w:r>
@@ -7536,118 +8204,100 @@
         <w:ind w:left="720" w:firstLine="720"/>
       </w:pPr>
       <w:r>
-        <w:t>ensure all query and document strings are lowercase</w:t>
-      </w:r>
-    </w:p>
-    <w:p>
-      <w:r>
-        <w:t>Detailed Description:</w:t>
+        <w:t xml:space="preserve">The json file that contains </w:t>
+      </w:r>
+      <w:proofErr w:type="gramStart"/>
+      <w:r>
+        <w:t>all of</w:t>
+      </w:r>
+      <w:proofErr w:type="gramEnd"/>
+      <w:r>
+        <w:t xml:space="preserve"> the queries</w:t>
       </w:r>
     </w:p>
     <w:p>
       <w:pPr>
         <w:ind w:firstLine="720"/>
       </w:pPr>
-      <w:r>
-        <w:t xml:space="preserve">This script was not originally written by me but has been highly modified for the purpose of this project. This is a python script that was tested in python 3.7. This script relies on the output of create_bert_data.py </w:t>
+      <w:proofErr w:type="spellStart"/>
+      <w:r>
+        <w:lastRenderedPageBreak/>
+        <w:t>qrel_files</w:t>
+      </w:r>
+      <w:proofErr w:type="spellEnd"/>
+      <w:r>
+        <w:t xml:space="preserve">: </w:t>
+      </w:r>
+    </w:p>
+    <w:p>
+      <w:pPr>
+        <w:ind w:left="720" w:firstLine="720"/>
+      </w:pPr>
+      <w:r>
+        <w:t>The file containing the training relevance judgements</w:t>
+      </w:r>
+    </w:p>
+    <w:p>
+      <w:pPr>
+        <w:ind w:firstLine="720"/>
+      </w:pPr>
+      <w:proofErr w:type="spellStart"/>
+      <w:r>
+        <w:t>query_key</w:t>
+      </w:r>
+      <w:proofErr w:type="spellEnd"/>
+      <w:r>
+        <w:t xml:space="preserve">: </w:t>
+      </w:r>
+    </w:p>
+    <w:p>
+      <w:pPr>
+        <w:ind w:left="1440"/>
+      </w:pPr>
+      <w:r>
+        <w:t>The type of query that will be used as context for ranking, i.e. (query, question, narrative)</w:t>
+      </w:r>
+    </w:p>
+    <w:p>
+      <w:pPr>
+        <w:ind w:firstLine="720"/>
+      </w:pPr>
+      <w:proofErr w:type="spellStart"/>
+      <w:r>
+        <w:t>doc_file</w:t>
+      </w:r>
+      <w:proofErr w:type="spellEnd"/>
+      <w:r>
+        <w:t xml:space="preserve">: </w:t>
+      </w:r>
+    </w:p>
+    <w:p>
+      <w:pPr>
+        <w:ind w:left="720" w:firstLine="720"/>
+      </w:pPr>
+      <w:r>
+        <w:t xml:space="preserve">The json file that contains </w:t>
       </w:r>
       <w:proofErr w:type="gramStart"/>
       <w:r>
-        <w:t>in order to</w:t>
+        <w:t>all of</w:t>
       </w:r>
       <w:proofErr w:type="gramEnd"/>
       <w:r>
-        <w:t xml:space="preserve"> run. This script loads in the queries, documents, and relevance judgments for the train dataset and converts them to an example list with context files for use in training the model. The maximum number of documents associated with each query is defined by the list size parameter. If the number of documents for a query exceeds this parameter </w:t>
-      </w:r>
-      <w:proofErr w:type="gramStart"/>
-      <w:r>
-        <w:t>value</w:t>
-      </w:r>
-      <w:proofErr w:type="gramEnd"/>
-      <w:r>
-        <w:t xml:space="preserve"> then the document list is chunked into multiple </w:t>
-      </w:r>
-      <w:proofErr w:type="spellStart"/>
-      <w:r>
-        <w:t>elwc</w:t>
-      </w:r>
-      <w:proofErr w:type="spellEnd"/>
-      <w:r>
-        <w:t xml:space="preserve"> representations before being output to the files. The </w:t>
-      </w:r>
-      <w:proofErr w:type="spellStart"/>
-      <w:r>
-        <w:t>elwc</w:t>
-      </w:r>
-      <w:proofErr w:type="spellEnd"/>
-      <w:r>
-        <w:t xml:space="preserve"> objects are formatted for the model's specific requirements. Each query and document </w:t>
-      </w:r>
-      <w:proofErr w:type="gramStart"/>
-      <w:r>
-        <w:t>is</w:t>
-      </w:r>
-      <w:proofErr w:type="gramEnd"/>
-      <w:r>
-        <w:t xml:space="preserve"> limited to a maxim number of tokens as defined by </w:t>
-      </w:r>
-      <w:proofErr w:type="spellStart"/>
-      <w:r>
-        <w:t>sequence_length</w:t>
-      </w:r>
-      <w:proofErr w:type="spellEnd"/>
-      <w:r>
-        <w:t xml:space="preserve"> and if a document or query is longer than this value then it is truncated.</w:t>
-      </w:r>
-    </w:p>
-    <w:p/>
-    <w:p>
-      <w:r>
-        <w:t>File</w:t>
-      </w:r>
-      <w:proofErr w:type="gramStart"/>
-      <w:r>
-        <w:t>: .</w:t>
-      </w:r>
-      <w:proofErr w:type="gramEnd"/>
-      <w:r>
-        <w:t>/competition/tfr_custom/tfr_train.py</w:t>
-      </w:r>
-    </w:p>
-    <w:p>
-      <w:r>
-        <w:t>Source: lightly version of file located here https://github.com/tensorflow/ranking/blob/master/tensorflow_ranking/examples/tf_ranking_tfrecord.py</w:t>
-      </w:r>
-    </w:p>
-    <w:p>
-      <w:r>
-        <w:t xml:space="preserve">Purpose: To train a </w:t>
-      </w:r>
-      <w:proofErr w:type="spellStart"/>
-      <w:r>
-        <w:t>tensorflow</w:t>
-      </w:r>
-      <w:proofErr w:type="spellEnd"/>
-      <w:r>
-        <w:t xml:space="preserve"> model on a dataset with predefined relevance judgements.</w:t>
-      </w:r>
-    </w:p>
-    <w:p>
-      <w:r>
-        <w:t>API:</w:t>
-      </w:r>
-    </w:p>
-    <w:p>
-      <w:pPr>
-        <w:ind w:left="720"/>
-      </w:pPr>
-      <w:proofErr w:type="spellStart"/>
-      <w:r>
-        <w:t>data_format</w:t>
-      </w:r>
-      <w:proofErr w:type="spellEnd"/>
-      <w:r>
-        <w:t>:</w:t>
+        <w:t xml:space="preserve"> the documents</w:t>
+      </w:r>
+    </w:p>
+    <w:p>
+      <w:pPr>
+        <w:ind w:firstLine="720"/>
+      </w:pPr>
+      <w:proofErr w:type="spellStart"/>
+      <w:r>
+        <w:t>output_file</w:t>
+      </w:r>
+      <w:proofErr w:type="spellEnd"/>
+      <w:r>
+        <w:t xml:space="preserve">: </w:t>
       </w:r>
     </w:p>
     <w:p>
@@ -7655,20 +8305,20 @@
         <w:ind w:left="720" w:firstLine="720"/>
       </w:pPr>
       <w:r>
-        <w:t>Data format defined in data.py.</w:t>
-      </w:r>
-    </w:p>
-    <w:p>
-      <w:pPr>
-        <w:ind w:left="720"/>
-      </w:pPr>
-      <w:proofErr w:type="spellStart"/>
-      <w:r>
-        <w:t>train_path</w:t>
-      </w:r>
-      <w:proofErr w:type="spellEnd"/>
-      <w:r>
-        <w:t>:</w:t>
+        <w:t>The file that will contain the scores</w:t>
+      </w:r>
+    </w:p>
+    <w:p>
+      <w:pPr>
+        <w:ind w:firstLine="720"/>
+      </w:pPr>
+      <w:proofErr w:type="spellStart"/>
+      <w:r>
+        <w:t>model_path</w:t>
+      </w:r>
+      <w:proofErr w:type="spellEnd"/>
+      <w:r>
+        <w:t xml:space="preserve">: </w:t>
       </w:r>
     </w:p>
     <w:p>
@@ -7676,617 +8326,15 @@
         <w:ind w:left="720" w:firstLine="720"/>
       </w:pPr>
       <w:r>
-        <w:t>Input file path used for training.</w:t>
-      </w:r>
-    </w:p>
-    <w:p>
-      <w:pPr>
-        <w:ind w:left="720"/>
-      </w:pPr>
-      <w:proofErr w:type="spellStart"/>
-      <w:r>
-        <w:t>eval_path</w:t>
-      </w:r>
-      <w:proofErr w:type="spellEnd"/>
-      <w:r>
-        <w:t>:</w:t>
-      </w:r>
-    </w:p>
-    <w:p>
-      <w:pPr>
-        <w:ind w:left="720" w:firstLine="720"/>
-      </w:pPr>
-      <w:r>
-        <w:t>Input file path used for eval.</w:t>
-      </w:r>
-    </w:p>
-    <w:p>
-      <w:pPr>
-        <w:ind w:left="720"/>
-      </w:pPr>
-      <w:proofErr w:type="spellStart"/>
-      <w:r>
-        <w:t>vocab_path</w:t>
-      </w:r>
-      <w:proofErr w:type="spellEnd"/>
-      <w:r>
-        <w:t>:</w:t>
-      </w:r>
-    </w:p>
-    <w:p>
-      <w:pPr>
-        <w:ind w:left="720" w:firstLine="720"/>
-      </w:pPr>
-      <w:r>
-        <w:t>Vocabulary path for query and document tokens.</w:t>
-      </w:r>
-    </w:p>
-    <w:p>
-      <w:pPr>
-        <w:ind w:left="720"/>
-      </w:pPr>
-      <w:proofErr w:type="spellStart"/>
-      <w:r>
-        <w:t>model_dir</w:t>
-      </w:r>
-      <w:proofErr w:type="spellEnd"/>
-      <w:r>
-        <w:t>:</w:t>
-      </w:r>
-    </w:p>
-    <w:p>
-      <w:pPr>
-        <w:ind w:left="720" w:firstLine="720"/>
-      </w:pPr>
-      <w:r>
-        <w:t>Output directory for models.</w:t>
-      </w:r>
-    </w:p>
-    <w:p>
-      <w:pPr>
-        <w:ind w:left="720"/>
-      </w:pPr>
-      <w:proofErr w:type="spellStart"/>
-      <w:r>
-        <w:t>batch_size</w:t>
-      </w:r>
-      <w:proofErr w:type="spellEnd"/>
-      <w:r>
-        <w:t>:</w:t>
-      </w:r>
-    </w:p>
-    <w:p>
-      <w:pPr>
-        <w:ind w:left="720" w:firstLine="720"/>
-      </w:pPr>
-      <w:r>
-        <w:t>The batch size for train.</w:t>
-      </w:r>
-    </w:p>
-    <w:p>
-      <w:pPr>
-        <w:ind w:left="720"/>
-      </w:pPr>
-      <w:proofErr w:type="spellStart"/>
-      <w:r>
-        <w:t>num_train_steps</w:t>
-      </w:r>
-      <w:proofErr w:type="spellEnd"/>
-      <w:r>
-        <w:t>:</w:t>
-      </w:r>
-    </w:p>
-    <w:p>
-      <w:pPr>
-        <w:ind w:left="720" w:firstLine="720"/>
-      </w:pPr>
-      <w:r>
-        <w:t>Number of steps for train.</w:t>
-      </w:r>
-    </w:p>
-    <w:p>
-      <w:pPr>
-        <w:ind w:left="720"/>
-      </w:pPr>
-      <w:proofErr w:type="spellStart"/>
-      <w:r>
-        <w:t>learning_rate</w:t>
-      </w:r>
-      <w:proofErr w:type="spellEnd"/>
-      <w:r>
-        <w:t>:</w:t>
-      </w:r>
-    </w:p>
-    <w:p>
-      <w:pPr>
-        <w:ind w:left="720" w:firstLine="720"/>
-      </w:pPr>
-      <w:r>
-        <w:t>Learning rate for optimizer.</w:t>
-      </w:r>
-    </w:p>
-    <w:p>
-      <w:pPr>
-        <w:ind w:left="720"/>
-      </w:pPr>
-      <w:proofErr w:type="spellStart"/>
-      <w:r>
-        <w:t>dropout_rate</w:t>
-      </w:r>
-      <w:proofErr w:type="spellEnd"/>
-      <w:r>
-        <w:t>:</w:t>
-      </w:r>
-    </w:p>
-    <w:p>
-      <w:pPr>
-        <w:ind w:left="720" w:firstLine="720"/>
-      </w:pPr>
-      <w:r>
-        <w:t>The dropout rate before output layer.</w:t>
-      </w:r>
-    </w:p>
-    <w:p>
-      <w:pPr>
-        <w:ind w:left="720"/>
-      </w:pPr>
-      <w:proofErr w:type="spellStart"/>
-      <w:r>
-        <w:t>hidden_layer_dims</w:t>
-      </w:r>
-      <w:proofErr w:type="spellEnd"/>
-      <w:r>
-        <w:t>:</w:t>
-      </w:r>
-    </w:p>
-    <w:p>
-      <w:pPr>
-        <w:ind w:left="720" w:firstLine="720"/>
-      </w:pPr>
-      <w:r>
-        <w:t>Sizes for hidden layers.</w:t>
-      </w:r>
-    </w:p>
-    <w:p>
-      <w:pPr>
-        <w:ind w:left="720"/>
-      </w:pPr>
-      <w:proofErr w:type="spellStart"/>
-      <w:r>
-        <w:lastRenderedPageBreak/>
-        <w:t>list_size</w:t>
-      </w:r>
-      <w:proofErr w:type="spellEnd"/>
-      <w:r>
-        <w:t>:</w:t>
-      </w:r>
-    </w:p>
-    <w:p>
-      <w:pPr>
-        <w:ind w:left="720" w:firstLine="720"/>
-      </w:pPr>
-      <w:r>
-        <w:t>List size used for training. Use None for dynamic list size.</w:t>
-      </w:r>
-    </w:p>
-    <w:p>
-      <w:pPr>
-        <w:ind w:left="720"/>
-      </w:pPr>
-      <w:proofErr w:type="spellStart"/>
-      <w:r>
-        <w:t>group_size</w:t>
-      </w:r>
-      <w:proofErr w:type="spellEnd"/>
-      <w:r>
-        <w:t>:</w:t>
-      </w:r>
-    </w:p>
-    <w:p>
-      <w:pPr>
-        <w:ind w:left="720" w:firstLine="720"/>
-      </w:pPr>
-      <w:r>
-        <w:t>Group size used in score function.</w:t>
-      </w:r>
-    </w:p>
-    <w:p>
-      <w:pPr>
-        <w:ind w:left="720"/>
-      </w:pPr>
-      <w:r>
-        <w:t>loss:</w:t>
-      </w:r>
-    </w:p>
-    <w:p>
-      <w:pPr>
-        <w:ind w:left="720" w:firstLine="720"/>
-      </w:pPr>
-      <w:r>
-        <w:t xml:space="preserve">The </w:t>
-      </w:r>
-      <w:proofErr w:type="spellStart"/>
-      <w:r>
-        <w:t>RankingLossKey</w:t>
-      </w:r>
-      <w:proofErr w:type="spellEnd"/>
-      <w:r>
-        <w:t xml:space="preserve"> for the loss function.</w:t>
-      </w:r>
-    </w:p>
-    <w:p>
-      <w:pPr>
-        <w:ind w:left="720"/>
-      </w:pPr>
-      <w:proofErr w:type="spellStart"/>
-      <w:r>
-        <w:t>weights_feature_name</w:t>
-      </w:r>
-      <w:proofErr w:type="spellEnd"/>
-      <w:r>
-        <w:t>:</w:t>
-      </w:r>
-    </w:p>
-    <w:p>
-      <w:pPr>
-        <w:ind w:left="720" w:firstLine="720"/>
-      </w:pPr>
-      <w:r>
-        <w:t>The name of the feature where unbiased learning-to-rank weights are stored.</w:t>
-      </w:r>
-    </w:p>
-    <w:p>
-      <w:pPr>
-        <w:ind w:left="720"/>
-      </w:pPr>
-      <w:proofErr w:type="spellStart"/>
-      <w:r>
-        <w:t>listwise_inference</w:t>
-      </w:r>
-      <w:proofErr w:type="spellEnd"/>
-      <w:r>
-        <w:t>:</w:t>
-      </w:r>
-    </w:p>
-    <w:p>
-      <w:pPr>
-        <w:ind w:left="720" w:firstLine="720"/>
-      </w:pPr>
-      <w:r>
-        <w:t>If true, exports accept `</w:t>
-      </w:r>
-      <w:proofErr w:type="spellStart"/>
-      <w:r>
-        <w:t>data_format</w:t>
-      </w:r>
-      <w:proofErr w:type="spellEnd"/>
-      <w:r>
-        <w:t>` while serving.</w:t>
-      </w:r>
-    </w:p>
-    <w:p>
-      <w:pPr>
-        <w:ind w:left="720"/>
-      </w:pPr>
-      <w:proofErr w:type="spellStart"/>
-      <w:r>
-        <w:t>use_document_interactions</w:t>
-      </w:r>
-      <w:proofErr w:type="spellEnd"/>
-      <w:r>
-        <w:t>:</w:t>
-      </w:r>
-    </w:p>
-    <w:p>
-      <w:pPr>
-        <w:ind w:left="720" w:firstLine="720"/>
-      </w:pPr>
-      <w:r>
-        <w:t>If true, uses cross-document interactions to generate scores.</w:t>
-      </w:r>
-    </w:p>
-    <w:p>
-      <w:pPr>
-        <w:ind w:left="720"/>
-      </w:pPr>
-      <w:proofErr w:type="spellStart"/>
-      <w:r>
-        <w:t>embedding_dim</w:t>
-      </w:r>
-      <w:proofErr w:type="spellEnd"/>
-      <w:r>
-        <w:t>:</w:t>
-      </w:r>
-    </w:p>
-    <w:p>
-      <w:pPr>
-        <w:ind w:left="720" w:firstLine="720"/>
-      </w:pPr>
-      <w:r>
-        <w:t>max size of any query or document</w:t>
-      </w:r>
-    </w:p>
-    <w:p>
-      <w:r>
-        <w:t>Detailed Description:</w:t>
+        <w:t>The path to the saved model for use in predictions</w:t>
       </w:r>
     </w:p>
     <w:p>
       <w:pPr>
         <w:ind w:firstLine="720"/>
       </w:pPr>
-      <w:r>
-        <w:t xml:space="preserve">This script was not originally written by me but has been lightly modified for the purpose of this project. This is a python script that was tested in python 3.7. This script relies on the output of tfr_convert_json_to_elwc.py </w:t>
-      </w:r>
-      <w:proofErr w:type="gramStart"/>
-      <w:r>
-        <w:t>in order to</w:t>
-      </w:r>
-      <w:proofErr w:type="gramEnd"/>
-      <w:r>
-        <w:t xml:space="preserve"> run. This script loads in the </w:t>
-      </w:r>
-      <w:proofErr w:type="spellStart"/>
-      <w:r>
-        <w:t>elwc</w:t>
-      </w:r>
-      <w:proofErr w:type="spellEnd"/>
-      <w:r>
-        <w:t xml:space="preserve"> files generated by tfr_convert_json_to_elwc.py and trains the model on the data provided in the </w:t>
-      </w:r>
-      <w:proofErr w:type="spellStart"/>
-      <w:r>
-        <w:t>elwc</w:t>
-      </w:r>
-      <w:proofErr w:type="spellEnd"/>
-      <w:r>
-        <w:t xml:space="preserve"> files. The training will run for the "</w:t>
-      </w:r>
-      <w:proofErr w:type="spellStart"/>
-      <w:r>
-        <w:t>num_train_steps</w:t>
-      </w:r>
-      <w:proofErr w:type="spellEnd"/>
-      <w:r>
-        <w:t>" defined by the user. The outputs of this script are stored in "</w:t>
-      </w:r>
-      <w:proofErr w:type="spellStart"/>
-      <w:r>
-        <w:t>model_dir</w:t>
-      </w:r>
-      <w:proofErr w:type="spellEnd"/>
-      <w:r>
-        <w:t xml:space="preserve">" and you can load the output model for use in prediction of a </w:t>
-      </w:r>
-      <w:proofErr w:type="gramStart"/>
-      <w:r>
-        <w:t>documents</w:t>
-      </w:r>
-      <w:proofErr w:type="gramEnd"/>
-      <w:r>
-        <w:t xml:space="preserve"> relevance.</w:t>
-      </w:r>
-    </w:p>
-    <w:p/>
-    <w:p>
-      <w:r>
-        <w:t>File</w:t>
-      </w:r>
-      <w:proofErr w:type="gramStart"/>
-      <w:r>
-        <w:t>: .</w:t>
-      </w:r>
-      <w:proofErr w:type="gramEnd"/>
-      <w:r>
-        <w:t>/competition/tfr_custom/tfr_predict.py</w:t>
-      </w:r>
-    </w:p>
-    <w:p>
-      <w:r>
-        <w:t>Source: modified version of file located here https://github.com/cognitiveailab/ranking</w:t>
-      </w:r>
-    </w:p>
-    <w:p>
-      <w:r>
-        <w:t>Purpose: To score the documents in the test dataset against the queries in the test dataset and output a predictions file</w:t>
-      </w:r>
-    </w:p>
-    <w:p>
-      <w:r>
-        <w:t>API:</w:t>
-      </w:r>
-    </w:p>
-    <w:p>
-      <w:pPr>
-        <w:ind w:firstLine="720"/>
-      </w:pPr>
-      <w:proofErr w:type="spellStart"/>
-      <w:r>
-        <w:t>vocab_file</w:t>
-      </w:r>
-      <w:proofErr w:type="spellEnd"/>
-      <w:r>
-        <w:t xml:space="preserve">: </w:t>
-      </w:r>
-    </w:p>
-    <w:p>
-      <w:pPr>
-        <w:ind w:left="720" w:firstLine="720"/>
-      </w:pPr>
-      <w:r>
-        <w:t>The file containing the vocabulary to be used when tokenizing a text</w:t>
-      </w:r>
-    </w:p>
-    <w:p>
-      <w:pPr>
-        <w:ind w:firstLine="720"/>
-      </w:pPr>
-      <w:proofErr w:type="spellStart"/>
-      <w:r>
-        <w:t>sequence_length</w:t>
-      </w:r>
-      <w:proofErr w:type="spellEnd"/>
-      <w:r>
-        <w:t xml:space="preserve">: </w:t>
-      </w:r>
-    </w:p>
-    <w:p>
-      <w:pPr>
-        <w:ind w:left="720" w:firstLine="720"/>
-      </w:pPr>
-      <w:r>
-        <w:t>The max length of any individual query or document</w:t>
-      </w:r>
-    </w:p>
-    <w:p>
-      <w:pPr>
-        <w:ind w:firstLine="720"/>
-      </w:pPr>
-      <w:proofErr w:type="spellStart"/>
-      <w:r>
-        <w:t>query_file</w:t>
-      </w:r>
-      <w:proofErr w:type="spellEnd"/>
-      <w:r>
-        <w:t xml:space="preserve">: </w:t>
-      </w:r>
-    </w:p>
-    <w:p>
-      <w:pPr>
-        <w:ind w:left="720" w:firstLine="720"/>
-      </w:pPr>
-      <w:r>
-        <w:t xml:space="preserve">The json file that contains </w:t>
-      </w:r>
-      <w:proofErr w:type="gramStart"/>
-      <w:r>
-        <w:t>all of</w:t>
-      </w:r>
-      <w:proofErr w:type="gramEnd"/>
-      <w:r>
-        <w:t xml:space="preserve"> the queries</w:t>
-      </w:r>
-    </w:p>
-    <w:p>
-      <w:pPr>
-        <w:ind w:firstLine="720"/>
-      </w:pPr>
-      <w:proofErr w:type="spellStart"/>
-      <w:r>
-        <w:t>qrel_files</w:t>
-      </w:r>
-      <w:proofErr w:type="spellEnd"/>
-      <w:r>
-        <w:t xml:space="preserve">: </w:t>
-      </w:r>
-    </w:p>
-    <w:p>
-      <w:pPr>
-        <w:ind w:left="720" w:firstLine="720"/>
-      </w:pPr>
-      <w:r>
-        <w:t>The file containing the training relevance judgements</w:t>
-      </w:r>
-    </w:p>
-    <w:p>
-      <w:pPr>
-        <w:ind w:firstLine="720"/>
-      </w:pPr>
-      <w:proofErr w:type="spellStart"/>
-      <w:r>
-        <w:t>query_key</w:t>
-      </w:r>
-      <w:proofErr w:type="spellEnd"/>
-      <w:r>
-        <w:t xml:space="preserve">: </w:t>
-      </w:r>
-    </w:p>
-    <w:p>
-      <w:pPr>
-        <w:ind w:left="1440"/>
-      </w:pPr>
-      <w:r>
-        <w:t>The type of query that will be used as context for ranking, i.e. (query, question, narrative)</w:t>
-      </w:r>
-    </w:p>
-    <w:p>
-      <w:pPr>
-        <w:ind w:firstLine="720"/>
-      </w:pPr>
-      <w:proofErr w:type="spellStart"/>
-      <w:r>
-        <w:t>doc_file</w:t>
-      </w:r>
-      <w:proofErr w:type="spellEnd"/>
-      <w:r>
-        <w:t xml:space="preserve">: </w:t>
-      </w:r>
-    </w:p>
-    <w:p>
-      <w:pPr>
-        <w:ind w:left="720" w:firstLine="720"/>
-      </w:pPr>
-      <w:r>
-        <w:t xml:space="preserve">The json file that contains </w:t>
-      </w:r>
-      <w:proofErr w:type="gramStart"/>
-      <w:r>
-        <w:t>all of</w:t>
-      </w:r>
-      <w:proofErr w:type="gramEnd"/>
-      <w:r>
-        <w:t xml:space="preserve"> the documents</w:t>
-      </w:r>
-    </w:p>
-    <w:p>
-      <w:pPr>
-        <w:ind w:firstLine="720"/>
-      </w:pPr>
-      <w:proofErr w:type="spellStart"/>
-      <w:r>
-        <w:t>output_file</w:t>
-      </w:r>
-      <w:proofErr w:type="spellEnd"/>
-      <w:r>
-        <w:t xml:space="preserve">: </w:t>
-      </w:r>
-    </w:p>
-    <w:p>
-      <w:pPr>
-        <w:ind w:left="720" w:firstLine="720"/>
-      </w:pPr>
-      <w:r>
-        <w:t>The file that will contain the scores</w:t>
-      </w:r>
-    </w:p>
-    <w:p>
-      <w:pPr>
-        <w:ind w:firstLine="720"/>
-      </w:pPr>
-      <w:proofErr w:type="spellStart"/>
-      <w:r>
-        <w:t>model_path</w:t>
-      </w:r>
-      <w:proofErr w:type="spellEnd"/>
-      <w:r>
-        <w:t xml:space="preserve">: </w:t>
-      </w:r>
-    </w:p>
-    <w:p>
-      <w:pPr>
-        <w:ind w:left="720" w:firstLine="720"/>
-      </w:pPr>
-      <w:r>
-        <w:t>The path to the saved model for use in predictions</w:t>
-      </w:r>
-    </w:p>
-    <w:p>
-      <w:pPr>
-        <w:ind w:firstLine="720"/>
-      </w:pPr>
-      <w:proofErr w:type="spellStart"/>
-      <w:r>
-        <w:lastRenderedPageBreak/>
+      <w:proofErr w:type="spellStart"/>
+      <w:r>
         <w:t>docs_at_once</w:t>
       </w:r>
       <w:proofErr w:type="spellEnd"/>
@@ -8565,6 +8613,7 @@
         <w:ind w:left="1440"/>
       </w:pPr>
       <w:r>
+        <w:lastRenderedPageBreak/>
         <w:t>The type of query that will be used as context for ranking, i.e. (query, question, narrative)</w:t>
       </w:r>
     </w:p>
@@ -8699,7 +8748,6 @@
     </w:p>
     <w:p>
       <w:r>
-        <w:lastRenderedPageBreak/>
         <w:t>Detailed Description:</w:t>
       </w:r>
     </w:p>
@@ -8941,6 +8989,7 @@
         <w:ind w:left="1440"/>
       </w:pPr>
       <w:r>
+        <w:lastRenderedPageBreak/>
         <w:t xml:space="preserve">Saves a model checkpoint every </w:t>
       </w:r>
       <w:proofErr w:type="spellStart"/>
@@ -9086,21 +9135,393 @@
         <w:ind w:left="1440"/>
       </w:pPr>
       <w:r>
+        <w:t>If true, relevance labels are set to either 0 or 1.</w:t>
+      </w:r>
+    </w:p>
+    <w:p>
+      <w:pPr>
+        <w:ind w:left="720"/>
+      </w:pPr>
+      <w:proofErr w:type="spellStart"/>
+      <w:r>
+        <w:t>model_dir</w:t>
+      </w:r>
+      <w:proofErr w:type="spellEnd"/>
+      <w:r>
+        <w:t>:</w:t>
+      </w:r>
+    </w:p>
+    <w:p>
+      <w:pPr>
+        <w:ind w:left="1440"/>
+      </w:pPr>
+      <w:r>
+        <w:t>Output directory for models.</w:t>
+      </w:r>
+    </w:p>
+    <w:p>
+      <w:pPr>
+        <w:ind w:left="720"/>
+      </w:pPr>
+      <w:proofErr w:type="spellStart"/>
+      <w:r>
+        <w:t>dropout_rate</w:t>
+      </w:r>
+      <w:proofErr w:type="spellEnd"/>
+      <w:r>
+        <w:t>:</w:t>
+      </w:r>
+    </w:p>
+    <w:p>
+      <w:pPr>
+        <w:ind w:left="1440"/>
+      </w:pPr>
+      <w:r>
+        <w:t xml:space="preserve">The dropout </w:t>
+      </w:r>
+      <w:proofErr w:type="gramStart"/>
+      <w:r>
+        <w:t>rate</w:t>
+      </w:r>
+      <w:proofErr w:type="gramEnd"/>
+      <w:r>
+        <w:t>.</w:t>
+      </w:r>
+    </w:p>
+    <w:p>
+      <w:pPr>
+        <w:ind w:left="720"/>
+      </w:pPr>
+      <w:proofErr w:type="spellStart"/>
+      <w:r>
+        <w:t>bert_config_file</w:t>
+      </w:r>
+      <w:proofErr w:type="spellEnd"/>
+      <w:r>
+        <w:t>:</w:t>
+      </w:r>
+    </w:p>
+    <w:p>
+      <w:pPr>
+        <w:ind w:left="1440"/>
+      </w:pPr>
+      <w:r>
+        <w:t>The config json file corresponding to the pre-trained BERT model. This specifies the model architecture. Please download the model from the link: https://github.com/google-research/bert</w:t>
+      </w:r>
+    </w:p>
+    <w:p>
+      <w:pPr>
+        <w:ind w:left="720"/>
+      </w:pPr>
+      <w:proofErr w:type="spellStart"/>
+      <w:r>
+        <w:t>bert_init_ckpt</w:t>
+      </w:r>
+      <w:proofErr w:type="spellEnd"/>
+      <w:r>
+        <w:t>:</w:t>
+      </w:r>
+    </w:p>
+    <w:p>
+      <w:pPr>
+        <w:ind w:left="1440"/>
+      </w:pPr>
+      <w:r>
+        <w:t>Initial checkpoint from a pre-trained BERT model. Please download from the link: https://github.com/google-research/bert</w:t>
+      </w:r>
+    </w:p>
+    <w:p>
+      <w:pPr>
+        <w:ind w:left="720"/>
+      </w:pPr>
+      <w:proofErr w:type="spellStart"/>
+      <w:r>
+        <w:t>bert_max_seq_length</w:t>
+      </w:r>
+      <w:proofErr w:type="spellEnd"/>
+      <w:r>
+        <w:t>:</w:t>
+      </w:r>
+    </w:p>
+    <w:p>
+      <w:pPr>
+        <w:ind w:left="1440"/>
+      </w:pPr>
+      <w:r>
+        <w:t xml:space="preserve">The maximum input sequence length (#words) after </w:t>
+      </w:r>
+      <w:proofErr w:type="spellStart"/>
+      <w:r>
+        <w:t>WordPiece</w:t>
+      </w:r>
+      <w:proofErr w:type="spellEnd"/>
+      <w:r>
+        <w:t xml:space="preserve"> tokenization. Sequences longer than this will be truncated, and sequences shorter than this will be padded.</w:t>
+      </w:r>
+    </w:p>
+    <w:p>
+      <w:pPr>
+        <w:ind w:left="720"/>
+      </w:pPr>
+      <w:proofErr w:type="spellStart"/>
+      <w:r>
+        <w:t>bert_num_warmup_steps</w:t>
+      </w:r>
+      <w:proofErr w:type="spellEnd"/>
+      <w:r>
+        <w:t>:</w:t>
+      </w:r>
+    </w:p>
+    <w:p>
+      <w:pPr>
+        <w:ind w:left="1440"/>
+      </w:pPr>
+      <w:r>
+        <w:t xml:space="preserve">This is used for </w:t>
+      </w:r>
+      <w:proofErr w:type="gramStart"/>
+      <w:r>
+        <w:t>adjust</w:t>
+      </w:r>
+      <w:proofErr w:type="gramEnd"/>
+      <w:r>
+        <w:t xml:space="preserve"> learning rate. If </w:t>
+      </w:r>
+      <w:proofErr w:type="spellStart"/>
+      <w:r>
+        <w:t>global_step</w:t>
+      </w:r>
+      <w:proofErr w:type="spellEnd"/>
+      <w:r>
+        <w:t xml:space="preserve"> &lt; </w:t>
+      </w:r>
+      <w:proofErr w:type="spellStart"/>
+      <w:r>
+        <w:t>num_warmup_steps</w:t>
+      </w:r>
+      <w:proofErr w:type="spellEnd"/>
+      <w:r>
+        <w:t>, the learning rate will be `</w:t>
+      </w:r>
+      <w:proofErr w:type="spellStart"/>
+      <w:r>
+        <w:t>global_step</w:t>
+      </w:r>
+      <w:proofErr w:type="spellEnd"/>
+      <w:r>
+        <w:t>/</w:t>
+      </w:r>
+      <w:proofErr w:type="spellStart"/>
+      <w:r>
+        <w:t>num_warmup_steps</w:t>
+      </w:r>
+      <w:proofErr w:type="spellEnd"/>
+      <w:r>
+        <w:t xml:space="preserve"> * </w:t>
+      </w:r>
+      <w:proofErr w:type="spellStart"/>
+      <w:r>
+        <w:t>init_lr</w:t>
+      </w:r>
+      <w:proofErr w:type="spellEnd"/>
+      <w:r>
+        <w:t>`. This is implemented in the bert/optimization.py file.</w:t>
+      </w:r>
+    </w:p>
+    <w:p>
+      <w:r>
+        <w:t>Detailed Description:</w:t>
+      </w:r>
+    </w:p>
+    <w:p>
+      <w:pPr>
+        <w:ind w:firstLine="720"/>
+      </w:pPr>
+      <w:r>
+        <w:t xml:space="preserve">This script was not originally written by me but has been lightly modified for the purpose of this project. This is a python script that was tested in python 3.7. This script relies on the output of bert_convert_json_to_elwc.py </w:t>
+      </w:r>
+      <w:proofErr w:type="gramStart"/>
+      <w:r>
+        <w:t>in order to</w:t>
+      </w:r>
+      <w:proofErr w:type="gramEnd"/>
+      <w:r>
+        <w:t xml:space="preserve"> run. This script loads in the </w:t>
+      </w:r>
+      <w:proofErr w:type="spellStart"/>
+      <w:r>
+        <w:t>elwc</w:t>
+      </w:r>
+      <w:proofErr w:type="spellEnd"/>
+      <w:r>
+        <w:t xml:space="preserve"> files generated by bert_convert_json_to_elwc.py and trains the model on the data provided in the </w:t>
+      </w:r>
+      <w:proofErr w:type="spellStart"/>
+      <w:r>
+        <w:t>elwc</w:t>
+      </w:r>
+      <w:proofErr w:type="spellEnd"/>
+      <w:r>
+        <w:t xml:space="preserve"> files. The training will run for the "</w:t>
+      </w:r>
+      <w:proofErr w:type="spellStart"/>
+      <w:r>
+        <w:t>num_train_steps</w:t>
+      </w:r>
+      <w:proofErr w:type="spellEnd"/>
+      <w:r>
+        <w:t>" defined by the user. The outputs of this script are stored in "</w:t>
+      </w:r>
+      <w:proofErr w:type="spellStart"/>
+      <w:r>
+        <w:t>model_dir</w:t>
+      </w:r>
+      <w:proofErr w:type="spellEnd"/>
+      <w:r>
+        <w:t xml:space="preserve">" and you can load the output model for use in prediction of a </w:t>
+      </w:r>
+      <w:proofErr w:type="gramStart"/>
+      <w:r>
+        <w:t>documents</w:t>
+      </w:r>
+      <w:proofErr w:type="gramEnd"/>
+      <w:r>
+        <w:t xml:space="preserve"> relevance.</w:t>
+      </w:r>
+    </w:p>
+    <w:p/>
+    <w:p>
+      <w:r>
+        <w:t>File</w:t>
+      </w:r>
+      <w:proofErr w:type="gramStart"/>
+      <w:r>
+        <w:t>: .</w:t>
+      </w:r>
+      <w:proofErr w:type="gramEnd"/>
+      <w:r>
+        <w:t>/competition/bert/bert_convert_json_to_elwc.py</w:t>
+      </w:r>
+    </w:p>
+    <w:p>
+      <w:r>
+        <w:t>Source: modified version of file located here https://github.com/cognitiveailab/ranking</w:t>
+      </w:r>
+    </w:p>
+    <w:p>
+      <w:r>
+        <w:t>Purpose: To score the documents in the test dataset against the queries in the test dataset and output a predictions file</w:t>
+      </w:r>
+    </w:p>
+    <w:p>
+      <w:r>
+        <w:t>API:</w:t>
+      </w:r>
+    </w:p>
+    <w:p>
+      <w:pPr>
+        <w:ind w:firstLine="720"/>
+      </w:pPr>
+      <w:proofErr w:type="spellStart"/>
+      <w:r>
         <w:lastRenderedPageBreak/>
-        <w:t>If true, relevance labels are set to either 0 or 1.</w:t>
-      </w:r>
-    </w:p>
-    <w:p>
-      <w:pPr>
-        <w:ind w:left="720"/>
-      </w:pPr>
-      <w:proofErr w:type="spellStart"/>
-      <w:r>
-        <w:t>model_dir</w:t>
-      </w:r>
-      <w:proofErr w:type="spellEnd"/>
-      <w:r>
-        <w:t>:</w:t>
+        <w:t>vocab_file</w:t>
+      </w:r>
+      <w:proofErr w:type="spellEnd"/>
+      <w:r>
+        <w:t xml:space="preserve">: </w:t>
+      </w:r>
+    </w:p>
+    <w:p>
+      <w:pPr>
+        <w:ind w:left="720" w:firstLine="720"/>
+      </w:pPr>
+      <w:r>
+        <w:t>The file containing the vocabulary to be used when tokenizing a text</w:t>
+      </w:r>
+    </w:p>
+    <w:p>
+      <w:pPr>
+        <w:ind w:firstLine="720"/>
+      </w:pPr>
+      <w:proofErr w:type="spellStart"/>
+      <w:r>
+        <w:t>sequence_length</w:t>
+      </w:r>
+      <w:proofErr w:type="spellEnd"/>
+      <w:r>
+        <w:t xml:space="preserve">: </w:t>
+      </w:r>
+    </w:p>
+    <w:p>
+      <w:pPr>
+        <w:ind w:left="720" w:firstLine="720"/>
+      </w:pPr>
+      <w:r>
+        <w:t>The max length of any individual query or document</w:t>
+      </w:r>
+    </w:p>
+    <w:p>
+      <w:pPr>
+        <w:ind w:firstLine="720"/>
+      </w:pPr>
+      <w:proofErr w:type="spellStart"/>
+      <w:r>
+        <w:t>query_file</w:t>
+      </w:r>
+      <w:proofErr w:type="spellEnd"/>
+      <w:r>
+        <w:t xml:space="preserve">: </w:t>
+      </w:r>
+    </w:p>
+    <w:p>
+      <w:pPr>
+        <w:ind w:left="720" w:firstLine="720"/>
+      </w:pPr>
+      <w:r>
+        <w:t xml:space="preserve">The json file that contains </w:t>
+      </w:r>
+      <w:proofErr w:type="gramStart"/>
+      <w:r>
+        <w:t>all of</w:t>
+      </w:r>
+      <w:proofErr w:type="gramEnd"/>
+      <w:r>
+        <w:t xml:space="preserve"> the queries</w:t>
+      </w:r>
+    </w:p>
+    <w:p>
+      <w:pPr>
+        <w:ind w:firstLine="720"/>
+      </w:pPr>
+      <w:proofErr w:type="spellStart"/>
+      <w:r>
+        <w:t>qrel_files</w:t>
+      </w:r>
+      <w:proofErr w:type="spellEnd"/>
+      <w:r>
+        <w:t xml:space="preserve">: </w:t>
+      </w:r>
+    </w:p>
+    <w:p>
+      <w:pPr>
+        <w:ind w:left="720" w:firstLine="720"/>
+      </w:pPr>
+      <w:r>
+        <w:t>The file containing the training relevance judgements</w:t>
+      </w:r>
+    </w:p>
+    <w:p>
+      <w:pPr>
+        <w:ind w:firstLine="720"/>
+      </w:pPr>
+      <w:proofErr w:type="spellStart"/>
+      <w:r>
+        <w:t>query_key</w:t>
+      </w:r>
+      <w:proofErr w:type="spellEnd"/>
+      <w:r>
+        <w:t xml:space="preserve">: </w:t>
       </w:r>
     </w:p>
     <w:p>
@@ -9108,275 +9529,16 @@
         <w:ind w:left="1440"/>
       </w:pPr>
       <w:r>
-        <w:t>Output directory for models.</w:t>
-      </w:r>
-    </w:p>
-    <w:p>
-      <w:pPr>
-        <w:ind w:left="720"/>
-      </w:pPr>
-      <w:proofErr w:type="spellStart"/>
-      <w:r>
-        <w:t>dropout_rate</w:t>
-      </w:r>
-      <w:proofErr w:type="spellEnd"/>
-      <w:r>
-        <w:t>:</w:t>
-      </w:r>
-    </w:p>
-    <w:p>
-      <w:pPr>
-        <w:ind w:left="1440"/>
-      </w:pPr>
-      <w:r>
-        <w:t xml:space="preserve">The dropout </w:t>
-      </w:r>
-      <w:proofErr w:type="gramStart"/>
-      <w:r>
-        <w:t>rate</w:t>
-      </w:r>
-      <w:proofErr w:type="gramEnd"/>
-      <w:r>
-        <w:t>.</w:t>
-      </w:r>
-    </w:p>
-    <w:p>
-      <w:pPr>
-        <w:ind w:left="720"/>
-      </w:pPr>
-      <w:proofErr w:type="spellStart"/>
-      <w:r>
-        <w:t>bert_config_file</w:t>
-      </w:r>
-      <w:proofErr w:type="spellEnd"/>
-      <w:r>
-        <w:t>:</w:t>
-      </w:r>
-    </w:p>
-    <w:p>
-      <w:pPr>
-        <w:ind w:left="1440"/>
-      </w:pPr>
-      <w:r>
-        <w:t>The config json file corresponding to the pre-trained BERT model. This specifies the model architecture. Please download the model from the link: https://github.com/google-research/bert</w:t>
-      </w:r>
-    </w:p>
-    <w:p>
-      <w:pPr>
-        <w:ind w:left="720"/>
-      </w:pPr>
-      <w:proofErr w:type="spellStart"/>
-      <w:r>
-        <w:t>bert_init_ckpt</w:t>
-      </w:r>
-      <w:proofErr w:type="spellEnd"/>
-      <w:r>
-        <w:t>:</w:t>
-      </w:r>
-    </w:p>
-    <w:p>
-      <w:pPr>
-        <w:ind w:left="1440"/>
-      </w:pPr>
-      <w:r>
-        <w:t>Initial checkpoint from a pre-trained BERT model. Please download from the link: https://github.com/google-research/bert</w:t>
-      </w:r>
-    </w:p>
-    <w:p>
-      <w:pPr>
-        <w:ind w:left="720"/>
-      </w:pPr>
-      <w:proofErr w:type="spellStart"/>
-      <w:r>
-        <w:t>bert_max_seq_length</w:t>
-      </w:r>
-      <w:proofErr w:type="spellEnd"/>
-      <w:r>
-        <w:t>:</w:t>
-      </w:r>
-    </w:p>
-    <w:p>
-      <w:pPr>
-        <w:ind w:left="1440"/>
-      </w:pPr>
-      <w:r>
-        <w:t xml:space="preserve">The maximum input sequence length (#words) after </w:t>
-      </w:r>
-      <w:proofErr w:type="spellStart"/>
-      <w:r>
-        <w:t>WordPiece</w:t>
-      </w:r>
-      <w:proofErr w:type="spellEnd"/>
-      <w:r>
-        <w:t xml:space="preserve"> tokenization. Sequences longer than this will be truncated, and sequences shorter than this will be padded.</w:t>
-      </w:r>
-    </w:p>
-    <w:p>
-      <w:pPr>
-        <w:ind w:left="720"/>
-      </w:pPr>
-      <w:proofErr w:type="spellStart"/>
-      <w:r>
-        <w:t>bert_num_warmup_steps</w:t>
-      </w:r>
-      <w:proofErr w:type="spellEnd"/>
-      <w:r>
-        <w:t>:</w:t>
-      </w:r>
-    </w:p>
-    <w:p>
-      <w:pPr>
-        <w:ind w:left="1440"/>
-      </w:pPr>
-      <w:r>
-        <w:t xml:space="preserve">This is used for </w:t>
-      </w:r>
-      <w:proofErr w:type="gramStart"/>
-      <w:r>
-        <w:t>adjust</w:t>
-      </w:r>
-      <w:proofErr w:type="gramEnd"/>
-      <w:r>
-        <w:t xml:space="preserve"> learning rate. If </w:t>
-      </w:r>
-      <w:proofErr w:type="spellStart"/>
-      <w:r>
-        <w:t>global_step</w:t>
-      </w:r>
-      <w:proofErr w:type="spellEnd"/>
-      <w:r>
-        <w:t xml:space="preserve"> &lt; </w:t>
-      </w:r>
-      <w:proofErr w:type="spellStart"/>
-      <w:r>
-        <w:t>num_warmup_steps</w:t>
-      </w:r>
-      <w:proofErr w:type="spellEnd"/>
-      <w:r>
-        <w:t>, the learning rate will be `</w:t>
-      </w:r>
-      <w:proofErr w:type="spellStart"/>
-      <w:r>
-        <w:t>global_step</w:t>
-      </w:r>
-      <w:proofErr w:type="spellEnd"/>
-      <w:r>
-        <w:t>/</w:t>
-      </w:r>
-      <w:proofErr w:type="spellStart"/>
-      <w:r>
-        <w:t>num_warmup_steps</w:t>
-      </w:r>
-      <w:proofErr w:type="spellEnd"/>
-      <w:r>
-        <w:t xml:space="preserve"> * </w:t>
-      </w:r>
-      <w:proofErr w:type="spellStart"/>
-      <w:r>
-        <w:t>init_lr</w:t>
-      </w:r>
-      <w:proofErr w:type="spellEnd"/>
-      <w:r>
-        <w:t>`. This is implemented in the bert/optimization.py file.</w:t>
-      </w:r>
-    </w:p>
-    <w:p>
-      <w:r>
-        <w:t>Detailed Description:</w:t>
+        <w:t>The type of query that will be used as context for ranking, i.e. (query, question, narrative)</w:t>
       </w:r>
     </w:p>
     <w:p>
       <w:pPr>
         <w:ind w:firstLine="720"/>
       </w:pPr>
-      <w:r>
-        <w:t xml:space="preserve">This script was not originally written by me but has been lightly modified for the purpose of this project. This is a python script that was tested in python 3.7. This script relies on the output of bert_convert_json_to_elwc.py </w:t>
-      </w:r>
-      <w:proofErr w:type="gramStart"/>
-      <w:r>
-        <w:t>in order to</w:t>
-      </w:r>
-      <w:proofErr w:type="gramEnd"/>
-      <w:r>
-        <w:t xml:space="preserve"> run. This script loads in the </w:t>
-      </w:r>
-      <w:proofErr w:type="spellStart"/>
-      <w:r>
-        <w:t>elwc</w:t>
-      </w:r>
-      <w:proofErr w:type="spellEnd"/>
-      <w:r>
-        <w:t xml:space="preserve"> files generated by bert_convert_json_to_elwc.py and trains the model on the data provided in the </w:t>
-      </w:r>
-      <w:proofErr w:type="spellStart"/>
-      <w:r>
-        <w:t>elwc</w:t>
-      </w:r>
-      <w:proofErr w:type="spellEnd"/>
-      <w:r>
-        <w:t xml:space="preserve"> files. The training will run for the "</w:t>
-      </w:r>
-      <w:proofErr w:type="spellStart"/>
-      <w:r>
-        <w:t>num_train_steps</w:t>
-      </w:r>
-      <w:proofErr w:type="spellEnd"/>
-      <w:r>
-        <w:t>" defined by the user. The outputs of this script are stored in "</w:t>
-      </w:r>
-      <w:proofErr w:type="spellStart"/>
-      <w:r>
-        <w:t>model_dir</w:t>
-      </w:r>
-      <w:proofErr w:type="spellEnd"/>
-      <w:r>
-        <w:t xml:space="preserve">" and you can load the output model for use in prediction of a </w:t>
-      </w:r>
-      <w:proofErr w:type="gramStart"/>
-      <w:r>
-        <w:t>documents</w:t>
-      </w:r>
-      <w:proofErr w:type="gramEnd"/>
-      <w:r>
-        <w:t xml:space="preserve"> relevance.</w:t>
-      </w:r>
-    </w:p>
-    <w:p/>
-    <w:p>
-      <w:r>
-        <w:t>File</w:t>
-      </w:r>
-      <w:proofErr w:type="gramStart"/>
-      <w:r>
-        <w:t>: .</w:t>
-      </w:r>
-      <w:proofErr w:type="gramEnd"/>
-      <w:r>
-        <w:t>/competition/bert/bert_convert_json_to_elwc.py</w:t>
-      </w:r>
-    </w:p>
-    <w:p>
-      <w:r>
-        <w:t>Source: modified version of file located here https://github.com/cognitiveailab/ranking</w:t>
-      </w:r>
-    </w:p>
-    <w:p>
-      <w:r>
-        <w:t>Purpose: To score the documents in the test dataset against the queries in the test dataset and output a predictions file</w:t>
-      </w:r>
-    </w:p>
-    <w:p>
-      <w:r>
-        <w:t>API:</w:t>
-      </w:r>
-    </w:p>
-    <w:p>
-      <w:pPr>
-        <w:ind w:firstLine="720"/>
-      </w:pPr>
-      <w:proofErr w:type="spellStart"/>
-      <w:r>
-        <w:t>vocab_file</w:t>
+      <w:proofErr w:type="spellStart"/>
+      <w:r>
+        <w:t>doc_file</w:t>
       </w:r>
       <w:proofErr w:type="spellEnd"/>
       <w:r>
@@ -9388,120 +9550,6 @@
         <w:ind w:left="720" w:firstLine="720"/>
       </w:pPr>
       <w:r>
-        <w:t>The file containing the vocabulary to be used when tokenizing a text</w:t>
-      </w:r>
-    </w:p>
-    <w:p>
-      <w:pPr>
-        <w:ind w:firstLine="720"/>
-      </w:pPr>
-      <w:proofErr w:type="spellStart"/>
-      <w:r>
-        <w:t>sequence_length</w:t>
-      </w:r>
-      <w:proofErr w:type="spellEnd"/>
-      <w:r>
-        <w:t xml:space="preserve">: </w:t>
-      </w:r>
-    </w:p>
-    <w:p>
-      <w:pPr>
-        <w:ind w:left="720" w:firstLine="720"/>
-      </w:pPr>
-      <w:r>
-        <w:t>The max length of any individual query or document</w:t>
-      </w:r>
-    </w:p>
-    <w:p>
-      <w:pPr>
-        <w:ind w:firstLine="720"/>
-      </w:pPr>
-      <w:proofErr w:type="spellStart"/>
-      <w:r>
-        <w:t>query_file</w:t>
-      </w:r>
-      <w:proofErr w:type="spellEnd"/>
-      <w:r>
-        <w:t xml:space="preserve">: </w:t>
-      </w:r>
-    </w:p>
-    <w:p>
-      <w:pPr>
-        <w:ind w:left="720" w:firstLine="720"/>
-      </w:pPr>
-      <w:r>
-        <w:t xml:space="preserve">The json file that contains </w:t>
-      </w:r>
-      <w:proofErr w:type="gramStart"/>
-      <w:r>
-        <w:t>all of</w:t>
-      </w:r>
-      <w:proofErr w:type="gramEnd"/>
-      <w:r>
-        <w:t xml:space="preserve"> the queries</w:t>
-      </w:r>
-    </w:p>
-    <w:p>
-      <w:pPr>
-        <w:ind w:firstLine="720"/>
-      </w:pPr>
-      <w:proofErr w:type="spellStart"/>
-      <w:r>
-        <w:t>qrel_files</w:t>
-      </w:r>
-      <w:proofErr w:type="spellEnd"/>
-      <w:r>
-        <w:t xml:space="preserve">: </w:t>
-      </w:r>
-    </w:p>
-    <w:p>
-      <w:pPr>
-        <w:ind w:left="720" w:firstLine="720"/>
-      </w:pPr>
-      <w:r>
-        <w:t>The file containing the training relevance judgements</w:t>
-      </w:r>
-    </w:p>
-    <w:p>
-      <w:pPr>
-        <w:ind w:firstLine="720"/>
-      </w:pPr>
-      <w:proofErr w:type="spellStart"/>
-      <w:r>
-        <w:t>query_key</w:t>
-      </w:r>
-      <w:proofErr w:type="spellEnd"/>
-      <w:r>
-        <w:t xml:space="preserve">: </w:t>
-      </w:r>
-    </w:p>
-    <w:p>
-      <w:pPr>
-        <w:ind w:left="1440"/>
-      </w:pPr>
-      <w:r>
-        <w:t>The type of query that will be used as context for ranking, i.e. (query, question, narrative)</w:t>
-      </w:r>
-    </w:p>
-    <w:p>
-      <w:pPr>
-        <w:ind w:firstLine="720"/>
-      </w:pPr>
-      <w:proofErr w:type="spellStart"/>
-      <w:r>
-        <w:t>doc_file</w:t>
-      </w:r>
-      <w:proofErr w:type="spellEnd"/>
-      <w:r>
-        <w:t xml:space="preserve">: </w:t>
-      </w:r>
-    </w:p>
-    <w:p>
-      <w:pPr>
-        <w:ind w:left="720" w:firstLine="720"/>
-      </w:pPr>
-      <w:r>
-        <w:lastRenderedPageBreak/>
         <w:t xml:space="preserve">The json file that contains </w:t>
       </w:r>
       <w:proofErr w:type="gramStart"/>
@@ -9820,7 +9868,7 @@
       <w:r>
         <w:t xml:space="preserve"> Dai and Jamie Callan. 2019. Deeper Text Understanding for IR with Contextual Neural Language Modeling. In Proceedings of the 42nd International ACM SIGIR Conference on Research and Development in Information Retrieval (SIGIR ’19), July 21–25, 2019, Paris, France. ACM, New York, NY, USA, 4 pages. </w:t>
       </w:r>
-      <w:hyperlink r:id="rId8" w:history="1">
+      <w:hyperlink r:id="rId9" w:history="1">
         <w:r>
           <w:rPr>
             <w:rStyle w:val="Hyperlink"/>
@@ -9929,7 +9977,7 @@
       <w:pPr>
         <w:ind w:left="720" w:firstLine="720"/>
       </w:pPr>
-      <w:hyperlink r:id="rId9" w:history="1">
+      <w:hyperlink r:id="rId10" w:history="1">
         <w:r>
           <w:rPr>
             <w:rStyle w:val="Hyperlink"/>
@@ -9950,7 +9998,7 @@
       <w:pPr>
         <w:ind w:left="1440"/>
       </w:pPr>
-      <w:hyperlink r:id="rId10" w:history="1">
+      <w:hyperlink r:id="rId11" w:history="1">
         <w:r>
           <w:rPr>
             <w:rStyle w:val="Hyperlink"/>
@@ -9976,7 +10024,7 @@
       <w:pPr>
         <w:ind w:left="720" w:firstLine="720"/>
       </w:pPr>
-      <w:hyperlink r:id="rId11" w:history="1">
+      <w:hyperlink r:id="rId12" w:history="1">
         <w:r>
           <w:rPr>
             <w:rStyle w:val="Hyperlink"/>
@@ -9997,7 +10045,7 @@
       <w:pPr>
         <w:ind w:left="1440"/>
       </w:pPr>
-      <w:hyperlink r:id="rId12" w:anchor=":~:text=Potentially%20yes%2C%20as%20long%20as,deb" w:history="1">
+      <w:hyperlink r:id="rId13" w:anchor=":~:text=Potentially%20yes%2C%20as%20long%20as,deb" w:history="1">
         <w:r>
           <w:rPr>
             <w:rStyle w:val="Hyperlink"/>
@@ -10034,7 +10082,7 @@
       <w:r>
         <w:tab/>
       </w:r>
-      <w:hyperlink r:id="rId13" w:history="1">
+      <w:hyperlink r:id="rId14" w:history="1">
         <w:r>
           <w:rPr>
             <w:rStyle w:val="Hyperlink"/>
@@ -10047,7 +10095,7 @@
       <w:r>
         <w:tab/>
       </w:r>
-      <w:hyperlink r:id="rId14" w:history="1">
+      <w:hyperlink r:id="rId15" w:history="1">
         <w:r>
           <w:rPr>
             <w:rStyle w:val="Hyperlink"/>
@@ -10083,7 +10131,7 @@
       <w:pPr>
         <w:ind w:firstLine="720"/>
       </w:pPr>
-      <w:hyperlink r:id="rId15" w:history="1">
+      <w:hyperlink r:id="rId16" w:history="1">
         <w:r>
           <w:rPr>
             <w:rStyle w:val="Hyperlink"/>
@@ -10096,7 +10144,7 @@
       <w:pPr>
         <w:ind w:left="720"/>
       </w:pPr>
-      <w:hyperlink r:id="rId16" w:history="1">
+      <w:hyperlink r:id="rId17" w:history="1">
         <w:r>
           <w:rPr>
             <w:rStyle w:val="Hyperlink"/>
@@ -10148,7 +10196,7 @@
           <w:rStyle w:val="Hyperlink"/>
         </w:rPr>
       </w:pPr>
-      <w:hyperlink r:id="rId17" w:history="1">
+      <w:hyperlink r:id="rId18" w:history="1">
         <w:r>
           <w:rPr>
             <w:rStyle w:val="Hyperlink"/>
@@ -10164,7 +10212,7 @@
           <w:rStyle w:val="Hyperlink"/>
         </w:rPr>
       </w:pPr>
-      <w:hyperlink r:id="rId18" w:history="1">
+      <w:hyperlink r:id="rId19" w:history="1">
         <w:r>
           <w:rPr>
             <w:rStyle w:val="Hyperlink"/>
@@ -10180,7 +10228,7 @@
           <w:rStyle w:val="Hyperlink"/>
         </w:rPr>
       </w:pPr>
-      <w:hyperlink r:id="rId19" w:history="1">
+      <w:hyperlink r:id="rId20" w:history="1">
         <w:r>
           <w:rPr>
             <w:rStyle w:val="Hyperlink"/>
@@ -10196,7 +10244,7 @@
           <w:rStyle w:val="Hyperlink"/>
         </w:rPr>
       </w:pPr>
-      <w:hyperlink r:id="rId20" w:history="1">
+      <w:hyperlink r:id="rId21" w:history="1">
         <w:r>
           <w:rPr>
             <w:rStyle w:val="Hyperlink"/>
@@ -10251,7 +10299,7 @@
           <w:rStyle w:val="Hyperlink"/>
         </w:rPr>
       </w:pPr>
-      <w:hyperlink r:id="rId21" w:history="1">
+      <w:hyperlink r:id="rId22" w:history="1">
         <w:r>
           <w:rPr>
             <w:rStyle w:val="Hyperlink"/>
@@ -10267,7 +10315,7 @@
           <w:rStyle w:val="Hyperlink"/>
         </w:rPr>
       </w:pPr>
-      <w:hyperlink r:id="rId22" w:anchor="serve_your_model_with_tensorflow_serving" w:history="1">
+      <w:hyperlink r:id="rId23" w:anchor="serve_your_model_with_tensorflow_serving" w:history="1">
         <w:r>
           <w:rPr>
             <w:rStyle w:val="Hyperlink"/>
@@ -10283,7 +10331,7 @@
           <w:rStyle w:val="Hyperlink"/>
         </w:rPr>
       </w:pPr>
-      <w:hyperlink r:id="rId23" w:anchor="cli-to-inspect-and-execute-savedmodel" w:history="1">
+      <w:hyperlink r:id="rId24" w:anchor="cli-to-inspect-and-execute-savedmodel" w:history="1">
         <w:r>
           <w:rPr>
             <w:rStyle w:val="Hyperlink"/>
@@ -10299,7 +10347,7 @@
           <w:rStyle w:val="Hyperlink"/>
         </w:rPr>
       </w:pPr>
-      <w:hyperlink r:id="rId24" w:history="1">
+      <w:hyperlink r:id="rId25" w:history="1">
         <w:r>
           <w:rPr>
             <w:rStyle w:val="Hyperlink"/>
@@ -10354,7 +10402,7 @@
           <w:rStyle w:val="Hyperlink"/>
         </w:rPr>
       </w:pPr>
-      <w:hyperlink r:id="rId25" w:history="1">
+      <w:hyperlink r:id="rId26" w:history="1">
         <w:r>
           <w:rPr>
             <w:rStyle w:val="Hyperlink"/>
@@ -10370,7 +10418,7 @@
           <w:rStyle w:val="Hyperlink"/>
         </w:rPr>
       </w:pPr>
-      <w:hyperlink r:id="rId26" w:history="1">
+      <w:hyperlink r:id="rId27" w:history="1">
         <w:r>
           <w:rPr>
             <w:rStyle w:val="Hyperlink"/>
@@ -10415,7 +10463,7 @@
           <w:rStyle w:val="Hyperlink"/>
         </w:rPr>
       </w:pPr>
-      <w:hyperlink r:id="rId27" w:history="1">
+      <w:hyperlink r:id="rId28" w:history="1">
         <w:r>
           <w:rPr>
             <w:rStyle w:val="Hyperlink"/>
@@ -10461,7 +10509,7 @@
           <w:rStyle w:val="Hyperlink"/>
         </w:rPr>
       </w:pPr>
-      <w:hyperlink r:id="rId28" w:history="1">
+      <w:hyperlink r:id="rId29" w:history="1">
         <w:r>
           <w:rPr>
             <w:rStyle w:val="Hyperlink"/>
@@ -10477,7 +10525,7 @@
           <w:rStyle w:val="Hyperlink"/>
         </w:rPr>
       </w:pPr>
-      <w:hyperlink r:id="rId29" w:history="1">
+      <w:hyperlink r:id="rId30" w:history="1">
         <w:r>
           <w:rPr>
             <w:rStyle w:val="Hyperlink"/>
@@ -10493,7 +10541,7 @@
           <w:rStyle w:val="Hyperlink"/>
         </w:rPr>
       </w:pPr>
-      <w:hyperlink r:id="rId30" w:history="1">
+      <w:hyperlink r:id="rId31" w:history="1">
         <w:r>
           <w:rPr>
             <w:rStyle w:val="Hyperlink"/>
@@ -10540,7 +10588,7 @@
           <w:rStyle w:val="Hyperlink"/>
         </w:rPr>
       </w:pPr>
-      <w:hyperlink r:id="rId31" w:history="1">
+      <w:hyperlink r:id="rId32" w:history="1">
         <w:r>
           <w:rPr>
             <w:rStyle w:val="Hyperlink"/>
@@ -10580,7 +10628,7 @@
           <w:rStyle w:val="Hyperlink"/>
         </w:rPr>
       </w:pPr>
-      <w:hyperlink r:id="rId32" w:history="1">
+      <w:hyperlink r:id="rId33" w:history="1">
         <w:r>
           <w:rPr>
             <w:rStyle w:val="Hyperlink"/>
@@ -10596,7 +10644,7 @@
           <w:rStyle w:val="Hyperlink"/>
         </w:rPr>
       </w:pPr>
-      <w:hyperlink r:id="rId33" w:history="1">
+      <w:hyperlink r:id="rId34" w:history="1">
         <w:r>
           <w:rPr>
             <w:rStyle w:val="Hyperlink"/>
@@ -10641,7 +10689,7 @@
           <w:rStyle w:val="Hyperlink"/>
         </w:rPr>
       </w:pPr>
-      <w:hyperlink r:id="rId34" w:history="1">
+      <w:hyperlink r:id="rId35" w:history="1">
         <w:r>
           <w:rPr>
             <w:rStyle w:val="Hyperlink"/>
@@ -10657,7 +10705,7 @@
           <w:rStyle w:val="Hyperlink"/>
         </w:rPr>
       </w:pPr>
-      <w:hyperlink r:id="rId35" w:anchor="virtualization-must-be-enabled" w:history="1">
+      <w:hyperlink r:id="rId36" w:anchor="virtualization-must-be-enabled" w:history="1">
         <w:r>
           <w:rPr>
             <w:rStyle w:val="Hyperlink"/>
@@ -10673,7 +10721,7 @@
           <w:rStyle w:val="Hyperlink"/>
         </w:rPr>
       </w:pPr>
-      <w:hyperlink r:id="rId36" w:history="1">
+      <w:hyperlink r:id="rId37" w:history="1">
         <w:r>
           <w:rPr>
             <w:rStyle w:val="Hyperlink"/>

</xml_diff>